<commit_message>
Added final slides to deliverables.
</commit_message>
<xml_diff>
--- a/deliverables/Presentation/Summary.docx
+++ b/deliverables/Presentation/Summary.docx
@@ -1,6 +1,6 @@
 
 <file path=word/document.xml><?xml version="1.0" encoding="utf-8"?>
-<w:document xmlns:wpc="http://schemas.microsoft.com/office/word/2010/wordprocessingCanvas" xmlns:mc="http://schemas.openxmlformats.org/markup-compatibility/2006" xmlns:o="urn:schemas-microsoft-com:office:office" xmlns:r="http://schemas.openxmlformats.org/officeDocument/2006/relationships" xmlns:m="http://schemas.openxmlformats.org/officeDocument/2006/math" xmlns:v="urn:schemas-microsoft-com:vml" xmlns:wp14="http://schemas.microsoft.com/office/word/2010/wordprocessingDrawing" xmlns:wp="http://schemas.openxmlformats.org/drawingml/2006/wordprocessingDrawing" xmlns:w10="urn:schemas-microsoft-com:office:word" xmlns:w="http://schemas.openxmlformats.org/wordprocessingml/2006/main" xmlns:w14="http://schemas.microsoft.com/office/word/2010/wordml" xmlns:w15="http://schemas.microsoft.com/office/word/2012/wordml" xmlns:wpg="http://schemas.microsoft.com/office/word/2010/wordprocessingGroup" xmlns:wpi="http://schemas.microsoft.com/office/word/2010/wordprocessingInk" xmlns:wne="http://schemas.microsoft.com/office/word/2006/wordml" xmlns:wps="http://schemas.microsoft.com/office/word/2010/wordprocessingShape" mc:Ignorable="w14 w15 wp14">
+<w:document xmlns:ve="http://schemas.openxmlformats.org/markup-compatibility/2006" xmlns:o="urn:schemas-microsoft-com:office:office" xmlns:r="http://schemas.openxmlformats.org/officeDocument/2006/relationships" xmlns:m="http://schemas.openxmlformats.org/officeDocument/2006/math" xmlns:v="urn:schemas-microsoft-com:vml" xmlns:wp="http://schemas.openxmlformats.org/drawingml/2006/wordprocessingDrawing" xmlns:w10="urn:schemas-microsoft-com:office:word" xmlns:w="http://schemas.openxmlformats.org/wordprocessingml/2006/main" xmlns:wne="http://schemas.microsoft.com/office/word/2006/wordml">
   <w:body>
     <w:p>
       <w:pPr>
@@ -62,10 +62,10 @@
                     <pic:cNvPicPr/>
                   </pic:nvPicPr>
                   <pic:blipFill>
-                    <a:blip r:embed="rId7">
+                    <a:blip r:embed="rId7" cstate="print">
                       <a:extLst>
                         <a:ext uri="{28A0092B-C50C-407E-A947-70E740481C1C}">
-                          <a14:useLocalDpi xmlns:a14="http://schemas.microsoft.com/office/drawing/2010/main" val="0"/>
+                          <a14:useLocalDpi xmlns:a14="http://schemas.microsoft.com/office/drawing/2010/main" xmlns:wps="http://schemas.microsoft.com/office/word/2010/wordprocessingShape" xmlns:wpi="http://schemas.microsoft.com/office/word/2010/wordprocessingInk" xmlns:wpg="http://schemas.microsoft.com/office/word/2010/wordprocessingGroup" xmlns:w15="http://schemas.microsoft.com/office/word/2012/wordml" xmlns:w14="http://schemas.microsoft.com/office/word/2010/wordml" xmlns:w="http://schemas.openxmlformats.org/wordprocessingml/2006/main" xmlns:w10="urn:schemas-microsoft-com:office:word" xmlns:wp14="http://schemas.microsoft.com/office/word/2010/wordprocessingDrawing" xmlns:v="urn:schemas-microsoft-com:vml" xmlns:o="urn:schemas-microsoft-com:office:office" xmlns:mc="http://schemas.openxmlformats.org/markup-compatibility/2006" xmlns:wpc="http://schemas.microsoft.com/office/word/2010/wordprocessingCanvas" xmlns="" val="0"/>
                         </a:ext>
                       </a:extLst>
                     </a:blip>
@@ -204,116 +204,436 @@
           <w:color w:val="385623" w:themeColor="accent6" w:themeShade="80"/>
           <w:sz w:val="18"/>
         </w:rPr>
-        <w:t>; (</w:t>
+        <w:t>; (addAddress addressBook address)</w:t>
+      </w:r>
+      <w:r>
+        <w:rPr>
+          <w:rFonts w:ascii="Consolas" w:hAnsi="Consolas" w:cs="Consolas"/>
+          <w:color w:val="385623" w:themeColor="accent6" w:themeShade="80"/>
+          <w:sz w:val="18"/>
+        </w:rPr>
+        <w:br/>
+        <w:t>; Appends an address onto the end of the address book structure.  If the</w:t>
+      </w:r>
+      <w:r>
+        <w:rPr>
+          <w:rFonts w:ascii="Consolas" w:hAnsi="Consolas" w:cs="Consolas"/>
+          <w:color w:val="385623" w:themeColor="accent6" w:themeShade="80"/>
+          <w:sz w:val="18"/>
+        </w:rPr>
+        <w:br/>
+        <w:t xml:space="preserve">; user is already in the address book, then the return is the </w:t>
+      </w:r>
+      <w:proofErr w:type="gramStart"/>
+      <w:r>
+        <w:rPr>
+          <w:rFonts w:ascii="Consolas" w:hAnsi="Consolas" w:cs="Consolas"/>
+          <w:color w:val="385623" w:themeColor="accent6" w:themeShade="80"/>
+          <w:sz w:val="18"/>
+        </w:rPr>
+        <w:t xml:space="preserve">original </w:t>
+      </w:r>
+      <w:proofErr w:type="gramEnd"/>
+      <w:r>
+        <w:rPr>
+          <w:rFonts w:ascii="Consolas" w:hAnsi="Consolas" w:cs="Consolas"/>
+          <w:color w:val="385623" w:themeColor="accent6" w:themeShade="80"/>
+          <w:sz w:val="18"/>
+        </w:rPr>
+        <w:br/>
+        <w:t>; address book.</w:t>
+      </w:r>
+      <w:r>
+        <w:rPr>
+          <w:rFonts w:ascii="Consolas" w:hAnsi="Consolas" w:cs="Consolas"/>
+          <w:color w:val="385623" w:themeColor="accent6" w:themeShade="80"/>
+          <w:sz w:val="18"/>
+        </w:rPr>
+        <w:br/>
+        <w:t>; addressBook - the address book in which to add the address.</w:t>
+      </w:r>
+      <w:r>
+        <w:rPr>
+          <w:rFonts w:ascii="Consolas" w:hAnsi="Consolas" w:cs="Consolas"/>
+          <w:color w:val="385623" w:themeColor="accent6" w:themeShade="80"/>
+          <w:sz w:val="18"/>
+        </w:rPr>
+        <w:br/>
+        <w:t>; address     - the address to add to the address book.</w:t>
+      </w:r>
+    </w:p>
+    <w:p>
+      <w:pPr>
+        <w:ind w:left="720"/>
+        <w:rPr>
+          <w:rFonts w:ascii="Consolas" w:hAnsi="Consolas" w:cs="Consolas"/>
+          <w:sz w:val="18"/>
+        </w:rPr>
+      </w:pPr>
+      <w:r>
+        <w:rPr>
+          <w:rFonts w:ascii="Consolas" w:hAnsi="Consolas" w:cs="Consolas"/>
+          <w:sz w:val="18"/>
+        </w:rPr>
+        <w:t>(</w:t>
+      </w:r>
+      <w:proofErr w:type="gramStart"/>
+      <w:r>
+        <w:rPr>
+          <w:rFonts w:ascii="Consolas" w:hAnsi="Consolas" w:cs="Consolas"/>
+          <w:color w:val="1F4E79" w:themeColor="accent1" w:themeShade="80"/>
+          <w:sz w:val="18"/>
+        </w:rPr>
+        <w:t>defun</w:t>
+      </w:r>
+      <w:proofErr w:type="gramEnd"/>
+      <w:r>
+        <w:rPr>
+          <w:rFonts w:ascii="Consolas" w:hAnsi="Consolas" w:cs="Consolas"/>
+          <w:sz w:val="18"/>
+        </w:rPr>
+        <w:t xml:space="preserve"> addAddress (addressBook address)</w:t>
+      </w:r>
+      <w:r>
+        <w:rPr>
+          <w:rFonts w:ascii="Consolas" w:hAnsi="Consolas" w:cs="Consolas"/>
+          <w:sz w:val="18"/>
+        </w:rPr>
+        <w:br/>
+      </w:r>
+      <w:r>
+        <w:rPr>
+          <w:rFonts w:ascii="Consolas" w:hAnsi="Consolas" w:cs="Consolas"/>
+          <w:sz w:val="18"/>
+        </w:rPr>
+        <w:t xml:space="preserve">  (</w:t>
+      </w:r>
+      <w:r>
+        <w:rPr>
+          <w:rFonts w:ascii="Consolas" w:hAnsi="Consolas" w:cs="Consolas"/>
+          <w:color w:val="1F4E79" w:themeColor="accent1" w:themeShade="80"/>
+          <w:sz w:val="18"/>
+        </w:rPr>
+        <w:t>if</w:t>
+      </w:r>
+      <w:r>
+        <w:rPr>
+          <w:rFonts w:ascii="Consolas" w:hAnsi="Consolas" w:cs="Consolas"/>
+          <w:sz w:val="18"/>
+        </w:rPr>
+        <w:t xml:space="preserve"> (</w:t>
+      </w:r>
+      <w:r>
+        <w:rPr>
+          <w:rFonts w:ascii="Consolas" w:hAnsi="Consolas" w:cs="Consolas"/>
+          <w:color w:val="1F4E79" w:themeColor="accent1" w:themeShade="80"/>
+          <w:sz w:val="18"/>
+        </w:rPr>
+        <w:t>equal</w:t>
+      </w:r>
+      <w:r>
+        <w:rPr>
+          <w:rFonts w:ascii="Consolas" w:hAnsi="Consolas" w:cs="Consolas"/>
+          <w:sz w:val="18"/>
+        </w:rPr>
+        <w:t xml:space="preserve"> (isInAddressBook addressBook address) </w:t>
+      </w:r>
+      <w:r>
+        <w:rPr>
+          <w:rFonts w:ascii="Consolas" w:hAnsi="Consolas" w:cs="Consolas"/>
+          <w:color w:val="FF0000"/>
+          <w:sz w:val="18"/>
+        </w:rPr>
+        <w:t>nil</w:t>
+      </w:r>
+      <w:r>
+        <w:rPr>
+          <w:rFonts w:ascii="Consolas" w:hAnsi="Consolas" w:cs="Consolas"/>
+          <w:sz w:val="18"/>
+        </w:rPr>
+        <w:t>)</w:t>
+      </w:r>
+      <w:r>
+        <w:rPr>
+          <w:rFonts w:ascii="Consolas" w:hAnsi="Consolas" w:cs="Consolas"/>
+          <w:sz w:val="18"/>
+        </w:rPr>
+        <w:br/>
+      </w:r>
+      <w:r>
+        <w:rPr>
+          <w:rFonts w:ascii="Consolas" w:hAnsi="Consolas" w:cs="Consolas"/>
+          <w:sz w:val="18"/>
+        </w:rPr>
+        <w:t xml:space="preserve">      (</w:t>
+      </w:r>
+      <w:r>
+        <w:rPr>
+          <w:rFonts w:ascii="Consolas" w:hAnsi="Consolas" w:cs="Consolas"/>
+          <w:color w:val="1F4E79" w:themeColor="accent1" w:themeShade="80"/>
+          <w:sz w:val="18"/>
+        </w:rPr>
+        <w:t>append</w:t>
+      </w:r>
+      <w:r>
+        <w:rPr>
+          <w:rFonts w:ascii="Consolas" w:hAnsi="Consolas" w:cs="Consolas"/>
+          <w:sz w:val="18"/>
+        </w:rPr>
+        <w:t xml:space="preserve"> addressBook (</w:t>
+      </w:r>
+      <w:r>
+        <w:rPr>
+          <w:rFonts w:ascii="Consolas" w:hAnsi="Consolas" w:cs="Consolas"/>
+          <w:color w:val="1F4E79" w:themeColor="accent1" w:themeShade="80"/>
+          <w:sz w:val="18"/>
+        </w:rPr>
+        <w:t>list</w:t>
+      </w:r>
+      <w:r>
+        <w:rPr>
+          <w:rFonts w:ascii="Consolas" w:hAnsi="Consolas" w:cs="Consolas"/>
+          <w:sz w:val="18"/>
+        </w:rPr>
+        <w:t xml:space="preserve"> address))</w:t>
+      </w:r>
+      <w:r>
+        <w:rPr>
+          <w:rFonts w:ascii="Consolas" w:hAnsi="Consolas" w:cs="Consolas"/>
+          <w:sz w:val="18"/>
+        </w:rPr>
+        <w:br/>
+      </w:r>
+      <w:r>
+        <w:rPr>
+          <w:rFonts w:ascii="Consolas" w:hAnsi="Consolas" w:cs="Consolas"/>
+          <w:sz w:val="18"/>
+        </w:rPr>
+        <w:t xml:space="preserve">      addressBook))</w:t>
+      </w:r>
+    </w:p>
+    <w:p>
+      <w:pPr>
+        <w:rPr>
+          <w:rFonts w:cs="Consolas"/>
+        </w:rPr>
+      </w:pPr>
+      <w:r>
+        <w:rPr>
+          <w:rFonts w:cs="Consolas"/>
+        </w:rPr>
+        <w:t>In th</w:t>
+      </w:r>
+      <w:r>
+        <w:rPr>
+          <w:rFonts w:cs="Consolas"/>
+        </w:rPr>
+        <w:t>i</w:t>
+      </w:r>
+      <w:r>
+        <w:rPr>
+          <w:rFonts w:cs="Consolas"/>
+        </w:rPr>
+        <w:t>s code snippet,</w:t>
+      </w:r>
+      <w:r>
+        <w:rPr>
+          <w:rFonts w:cs="Consolas"/>
+        </w:rPr>
+        <w:t xml:space="preserve"> we examine the addressBook, which is a user defined structure – a list of </w:t>
+      </w:r>
+      <w:proofErr w:type="gramStart"/>
+      <w:r>
+        <w:rPr>
+          <w:rFonts w:cs="Consolas"/>
+        </w:rPr>
+        <w:t>addresses,</w:t>
+      </w:r>
+      <w:proofErr w:type="gramEnd"/>
+      <w:r>
+        <w:rPr>
+          <w:rFonts w:cs="Consolas"/>
+        </w:rPr>
+        <w:t xml:space="preserve"> address containing a domain, name and password.  It uses a user defined function in order to determine whether the address is in the addressBook structure and if that is false, then we can append the address to the list of addresses.  If not, then it is already in the addressBook, thus we can return the original addressBook.</w:t>
+      </w:r>
+      <w:r>
+        <w:rPr>
+          <w:rFonts w:cs="Consolas"/>
+        </w:rPr>
+        <w:t xml:space="preserve">  </w:t>
+      </w:r>
+    </w:p>
+    <w:p>
+      <w:pPr>
+        <w:rPr>
+          <w:rFonts w:cs="Consolas"/>
+        </w:rPr>
+      </w:pPr>
+      <w:r>
+        <w:rPr>
+          <w:rFonts w:cs="Consolas"/>
+        </w:rPr>
+        <w:t>There is not technically a type enforcement on this data, as it can actually hold numerical values.  We can safely assume that we are not concerned with the type value until actionable information is passed from the invocation portion of the script – since we can explicitly cast this information, but safely assume our testing can include any such value this logic can be tested again – including integers, null values, strings, and even lists of strings.  It suffices to say, at the logic level, we are not considerably concerned with the data the user has entered, rather whether the transformations are correct and true.  This absolves the developer from considering this issue and allows them to focus explicitly on the logic.</w:t>
+      </w:r>
+    </w:p>
+    <w:p>
+      <w:pPr>
+        <w:rPr>
+          <w:rFonts w:cs="Consolas"/>
+        </w:rPr>
+      </w:pPr>
+      <w:r>
+        <w:rPr>
+          <w:rFonts w:cs="Consolas"/>
+        </w:rPr>
+        <w:t xml:space="preserve">The logic should be included in the modules root folder and a name given (such as </w:t>
+      </w:r>
+      <w:r>
+        <w:rPr>
+          <w:rFonts w:cs="Consolas"/>
+          <w:i/>
+        </w:rPr>
+        <w:t>users</w:t>
+      </w:r>
+      <w:r>
+        <w:rPr>
+          <w:rFonts w:cs="Consolas"/>
+        </w:rPr>
+        <w:t xml:space="preserve"> in the case of the example: </w:t>
+      </w:r>
+      <w:r>
+        <w:rPr>
+          <w:rFonts w:cs="Consolas"/>
+          <w:i/>
+        </w:rPr>
+        <w:t>modules/users/address-</w:t>
       </w:r>
       <w:proofErr w:type="spellStart"/>
       <w:r>
         <w:rPr>
-          <w:rFonts w:ascii="Consolas" w:hAnsi="Consolas" w:cs="Consolas"/>
-          <w:color w:val="385623" w:themeColor="accent6" w:themeShade="80"/>
-          <w:sz w:val="18"/>
-        </w:rPr>
-        <w:t>addAddress</w:t>
+          <w:rFonts w:cs="Consolas"/>
+          <w:i/>
+        </w:rPr>
+        <w:t>book.lisp</w:t>
       </w:r>
       <w:proofErr w:type="spellEnd"/>
       <w:r>
         <w:rPr>
-          <w:rFonts w:ascii="Consolas" w:hAnsi="Consolas" w:cs="Consolas"/>
-          <w:color w:val="385623" w:themeColor="accent6" w:themeShade="80"/>
-          <w:sz w:val="18"/>
-        </w:rPr>
-        <w:t xml:space="preserve"> </w:t>
-      </w:r>
-      <w:proofErr w:type="spellStart"/>
-      <w:r>
-        <w:rPr>
-          <w:rFonts w:ascii="Consolas" w:hAnsi="Consolas" w:cs="Consolas"/>
-          <w:color w:val="385623" w:themeColor="accent6" w:themeShade="80"/>
-          <w:sz w:val="18"/>
-        </w:rPr>
-        <w:t>addressBook</w:t>
-      </w:r>
-      <w:proofErr w:type="spellEnd"/>
-      <w:r>
-        <w:rPr>
-          <w:rFonts w:ascii="Consolas" w:hAnsi="Consolas" w:cs="Consolas"/>
-          <w:color w:val="385623" w:themeColor="accent6" w:themeShade="80"/>
-          <w:sz w:val="18"/>
-        </w:rPr>
-        <w:t xml:space="preserve"> address)</w:t>
-      </w:r>
-      <w:r>
-        <w:rPr>
-          <w:rFonts w:ascii="Consolas" w:hAnsi="Consolas" w:cs="Consolas"/>
-          <w:color w:val="385623" w:themeColor="accent6" w:themeShade="80"/>
-          <w:sz w:val="18"/>
-        </w:rPr>
-        <w:br/>
-        <w:t>; Appends an address onto the end of the address book structure.  If the</w:t>
-      </w:r>
-      <w:r>
-        <w:rPr>
-          <w:rFonts w:ascii="Consolas" w:hAnsi="Consolas" w:cs="Consolas"/>
-          <w:color w:val="385623" w:themeColor="accent6" w:themeShade="80"/>
-          <w:sz w:val="18"/>
-        </w:rPr>
-        <w:br/>
-        <w:t xml:space="preserve">; user is already in the address book, then the return is the </w:t>
+          <w:rFonts w:cs="Consolas"/>
+        </w:rPr>
+        <w:t>).  We will go into actions a bit later, but it is safe to say that anything that invokes this file should be a part of this module.</w:t>
+      </w:r>
+    </w:p>
+    <w:p>
+      <w:pPr>
+        <w:rPr>
+          <w:rFonts w:cs="Consolas"/>
+          <w:i/>
+        </w:rPr>
+      </w:pPr>
+      <w:r>
+        <w:rPr>
+          <w:rFonts w:cs="Consolas"/>
+          <w:i/>
+        </w:rPr>
+        <w:t>The Tests</w:t>
+      </w:r>
+    </w:p>
+    <w:p>
+      <w:pPr>
+        <w:rPr>
+          <w:rFonts w:cs="Consolas"/>
+        </w:rPr>
+      </w:pPr>
+      <w:r>
+        <w:rPr>
+          <w:rFonts w:cs="Consolas"/>
+        </w:rPr>
+        <w:t>Testing is done via Racket utilizing the Dracula environment.  There are three alternative methods of testing – two of which are discrete, and one through induction.  Proof through induction is the most solid means of verifying the transformations from the logic are true and correct.  The other two include property based randomized testing (PBRT), and check-expects.</w:t>
+      </w:r>
+    </w:p>
+    <w:p>
+      <w:pPr>
+        <w:rPr>
+          <w:rFonts w:cs="Consolas"/>
+        </w:rPr>
+      </w:pPr>
+      <w:r>
+        <w:rPr>
+          <w:rFonts w:cs="Consolas"/>
+        </w:rPr>
+        <w:t>Proof through induction must be implemented through the ACL2 engine.  You can use Racket in order to prove the formulated hypothesis, thus accepting it as a theorem into the logical world.</w:t>
+      </w:r>
+    </w:p>
+    <w:p>
+      <w:pPr>
+        <w:ind w:left="720"/>
+        <w:rPr>
+          <w:rFonts w:ascii="Consolas" w:hAnsi="Consolas" w:cs="Consolas"/>
+          <w:color w:val="538135" w:themeColor="accent6" w:themeShade="BF"/>
+          <w:sz w:val="18"/>
+        </w:rPr>
+      </w:pPr>
+      <w:r>
+        <w:rPr>
+          <w:rFonts w:ascii="Consolas" w:hAnsi="Consolas" w:cs="Consolas"/>
+          <w:color w:val="538135" w:themeColor="accent6" w:themeShade="BF"/>
+          <w:sz w:val="18"/>
+        </w:rPr>
+        <w:t>; Theorem</w:t>
       </w:r>
       <w:proofErr w:type="gramStart"/>
       <w:r>
         <w:rPr>
           <w:rFonts w:ascii="Consolas" w:hAnsi="Consolas" w:cs="Consolas"/>
-          <w:color w:val="385623" w:themeColor="accent6" w:themeShade="80"/>
-          <w:sz w:val="18"/>
-        </w:rPr>
-        <w:t xml:space="preserve">original </w:t>
+          <w:color w:val="538135" w:themeColor="accent6" w:themeShade="BF"/>
+          <w:sz w:val="18"/>
+        </w:rPr>
+        <w:t>:</w:t>
+      </w:r>
+      <w:r>
+        <w:rPr>
+          <w:rFonts w:ascii="Consolas" w:hAnsi="Consolas" w:cs="Consolas"/>
+          <w:color w:val="538135" w:themeColor="accent6" w:themeShade="BF"/>
+          <w:sz w:val="18"/>
+        </w:rPr>
+        <w:br/>
+        <w:t>;</w:t>
       </w:r>
       <w:proofErr w:type="gramEnd"/>
       <w:r>
         <w:rPr>
           <w:rFonts w:ascii="Consolas" w:hAnsi="Consolas" w:cs="Consolas"/>
-          <w:color w:val="385623" w:themeColor="accent6" w:themeShade="80"/>
-          <w:sz w:val="18"/>
-        </w:rPr>
-        <w:br/>
-        <w:t>; address book.</w:t>
-      </w:r>
-      <w:r>
-        <w:rPr>
-          <w:rFonts w:ascii="Consolas" w:hAnsi="Consolas" w:cs="Consolas"/>
-          <w:color w:val="385623" w:themeColor="accent6" w:themeShade="80"/>
-          <w:sz w:val="18"/>
-        </w:rPr>
-        <w:br/>
-        <w:t xml:space="preserve">; </w:t>
-      </w:r>
-      <w:proofErr w:type="spellStart"/>
-      <w:r>
-        <w:rPr>
-          <w:rFonts w:ascii="Consolas" w:hAnsi="Consolas" w:cs="Consolas"/>
-          <w:color w:val="385623" w:themeColor="accent6" w:themeShade="80"/>
-          <w:sz w:val="18"/>
-        </w:rPr>
-        <w:t>addressBook</w:t>
-      </w:r>
-      <w:proofErr w:type="spellEnd"/>
-      <w:r>
-        <w:rPr>
-          <w:rFonts w:ascii="Consolas" w:hAnsi="Consolas" w:cs="Consolas"/>
-          <w:color w:val="385623" w:themeColor="accent6" w:themeShade="80"/>
-          <w:sz w:val="18"/>
-        </w:rPr>
-        <w:t xml:space="preserve"> - the address book in which to add the address.</w:t>
-      </w:r>
-      <w:r>
-        <w:rPr>
-          <w:rFonts w:ascii="Consolas" w:hAnsi="Consolas" w:cs="Consolas"/>
-          <w:color w:val="385623" w:themeColor="accent6" w:themeShade="80"/>
-          <w:sz w:val="18"/>
-        </w:rPr>
-        <w:br/>
-        <w:t>; address     - the address to add to the address book.</w:t>
+          <w:color w:val="538135" w:themeColor="accent6" w:themeShade="BF"/>
+          <w:sz w:val="18"/>
+        </w:rPr>
+        <w:t xml:space="preserve"> If the address is not in the address book, then adding the address</w:t>
+      </w:r>
+      <w:r>
+        <w:rPr>
+          <w:rFonts w:ascii="Consolas" w:hAnsi="Consolas" w:cs="Consolas"/>
+          <w:color w:val="538135" w:themeColor="accent6" w:themeShade="BF"/>
+          <w:sz w:val="18"/>
+        </w:rPr>
+        <w:br/>
+      </w:r>
+      <w:r>
+        <w:rPr>
+          <w:rFonts w:ascii="Consolas" w:hAnsi="Consolas" w:cs="Consolas"/>
+          <w:color w:val="538135" w:themeColor="accent6" w:themeShade="BF"/>
+          <w:sz w:val="18"/>
+        </w:rPr>
+        <w:lastRenderedPageBreak/>
+        <w:t xml:space="preserve">; to the address book will return an address book with the length of </w:t>
+      </w:r>
+      <w:r>
+        <w:rPr>
+          <w:rFonts w:ascii="Consolas" w:hAnsi="Consolas" w:cs="Consolas"/>
+          <w:color w:val="538135" w:themeColor="accent6" w:themeShade="BF"/>
+          <w:sz w:val="18"/>
+        </w:rPr>
+        <w:br/>
+        <w:t>; the original address book + 1.</w:t>
       </w:r>
     </w:p>
     <w:p>
@@ -339,7 +659,7 @@
           <w:color w:val="1F4E79" w:themeColor="accent1" w:themeShade="80"/>
           <w:sz w:val="18"/>
         </w:rPr>
-        <w:t>defun</w:t>
+        <w:t>defthm</w:t>
       </w:r>
       <w:proofErr w:type="spellEnd"/>
       <w:proofErr w:type="gramEnd"/>
@@ -348,7 +668,7 @@
           <w:rFonts w:ascii="Consolas" w:hAnsi="Consolas" w:cs="Consolas"/>
           <w:sz w:val="18"/>
         </w:rPr>
-        <w:t xml:space="preserve"> </w:t>
+        <w:t xml:space="preserve"> address-is-not-in-book-add-length-</w:t>
       </w:r>
       <w:proofErr w:type="spellStart"/>
       <w:r>
@@ -356,7 +676,7 @@
           <w:rFonts w:ascii="Consolas" w:hAnsi="Consolas" w:cs="Consolas"/>
           <w:sz w:val="18"/>
         </w:rPr>
-        <w:t>addAddress</w:t>
+        <w:t>thm</w:t>
       </w:r>
       <w:proofErr w:type="spellEnd"/>
       <w:r>
@@ -364,15 +684,47 @@
           <w:rFonts w:ascii="Consolas" w:hAnsi="Consolas" w:cs="Consolas"/>
           <w:sz w:val="18"/>
         </w:rPr>
+        <w:br/>
+        <w:t xml:space="preserve">  (</w:t>
+      </w:r>
+      <w:r>
+        <w:rPr>
+          <w:rFonts w:ascii="Consolas" w:hAnsi="Consolas" w:cs="Consolas"/>
+          <w:color w:val="1F4E79" w:themeColor="accent1" w:themeShade="80"/>
+          <w:sz w:val="18"/>
+        </w:rPr>
+        <w:t>implies</w:t>
+      </w:r>
+      <w:r>
+        <w:rPr>
+          <w:rFonts w:ascii="Consolas" w:hAnsi="Consolas" w:cs="Consolas"/>
+          <w:sz w:val="18"/>
+        </w:rPr>
         <w:t xml:space="preserve"> (</w:t>
       </w:r>
+      <w:r>
+        <w:rPr>
+          <w:rFonts w:ascii="Consolas" w:hAnsi="Consolas" w:cs="Consolas"/>
+          <w:color w:val="1F4E79" w:themeColor="accent1" w:themeShade="80"/>
+          <w:sz w:val="18"/>
+        </w:rPr>
+        <w:t>and</w:t>
+      </w:r>
+      <w:r>
+        <w:rPr>
+          <w:rFonts w:ascii="Consolas" w:hAnsi="Consolas" w:cs="Consolas"/>
+          <w:sz w:val="18"/>
+        </w:rPr>
+        <w:t xml:space="preserve"> (</w:t>
+      </w:r>
       <w:proofErr w:type="spellStart"/>
       <w:r>
         <w:rPr>
           <w:rFonts w:ascii="Consolas" w:hAnsi="Consolas" w:cs="Consolas"/>
-          <w:sz w:val="18"/>
-        </w:rPr>
-        <w:t>addressBook</w:t>
+          <w:color w:val="1F4E79" w:themeColor="accent1" w:themeShade="80"/>
+          <w:sz w:val="18"/>
+        </w:rPr>
+        <w:t>listp</w:t>
       </w:r>
       <w:proofErr w:type="spellEnd"/>
       <w:r>
@@ -380,21 +732,15 @@
           <w:rFonts w:ascii="Consolas" w:hAnsi="Consolas" w:cs="Consolas"/>
           <w:sz w:val="18"/>
         </w:rPr>
-        <w:t xml:space="preserve"> address)</w:t>
-      </w:r>
-      <w:r>
-        <w:rPr>
-          <w:rFonts w:ascii="Consolas" w:hAnsi="Consolas" w:cs="Consolas"/>
-          <w:sz w:val="18"/>
-        </w:rPr>
-        <w:br/>
-      </w:r>
-      <w:r>
-        <w:rPr>
-          <w:rFonts w:ascii="Consolas" w:hAnsi="Consolas" w:cs="Consolas"/>
-          <w:sz w:val="18"/>
-        </w:rPr>
-        <w:t xml:space="preserve">  (</w:t>
+        <w:t xml:space="preserve"> addressBook)</w:t>
+      </w:r>
+      <w:r>
+        <w:rPr>
+          <w:rFonts w:ascii="Consolas" w:hAnsi="Consolas" w:cs="Consolas"/>
+          <w:sz w:val="18"/>
+        </w:rPr>
+        <w:br/>
+        <w:t xml:space="preserve">            (</w:t>
       </w:r>
       <w:r>
         <w:rPr>
@@ -402,7 +748,30 @@
           <w:color w:val="1F4E79" w:themeColor="accent1" w:themeShade="80"/>
           <w:sz w:val="18"/>
         </w:rPr>
-        <w:t>if</w:t>
+        <w:t>not</w:t>
+      </w:r>
+      <w:r>
+        <w:rPr>
+          <w:rFonts w:ascii="Consolas" w:hAnsi="Consolas" w:cs="Consolas"/>
+          <w:sz w:val="18"/>
+        </w:rPr>
+        <w:t xml:space="preserve"> (isInAddressBook addressBook address)))</w:t>
+      </w:r>
+      <w:r>
+        <w:rPr>
+          <w:rFonts w:ascii="Consolas" w:hAnsi="Consolas" w:cs="Consolas"/>
+          <w:sz w:val="18"/>
+        </w:rPr>
+        <w:br/>
+        <w:t xml:space="preserve">           (</w:t>
+      </w:r>
+      <w:r>
+        <w:rPr>
+          <w:rFonts w:ascii="Consolas" w:hAnsi="Consolas" w:cs="Consolas"/>
+          <w:color w:val="1F4E79" w:themeColor="accent1" w:themeShade="80"/>
+          <w:sz w:val="18"/>
+        </w:rPr>
+        <w:t>equal</w:t>
       </w:r>
       <w:r>
         <w:rPr>
@@ -417,7 +786,7 @@
           <w:color w:val="1F4E79" w:themeColor="accent1" w:themeShade="80"/>
           <w:sz w:val="18"/>
         </w:rPr>
-        <w:t>equal</w:t>
+        <w:t>+</w:t>
       </w:r>
       <w:r>
         <w:rPr>
@@ -426,97 +795,43 @@
         </w:rPr>
         <w:t xml:space="preserve"> (</w:t>
       </w:r>
-      <w:proofErr w:type="spellStart"/>
-      <w:r>
-        <w:rPr>
-          <w:rFonts w:ascii="Consolas" w:hAnsi="Consolas" w:cs="Consolas"/>
-          <w:sz w:val="18"/>
-        </w:rPr>
-        <w:t>isInAddressBook</w:t>
-      </w:r>
-      <w:proofErr w:type="spellEnd"/>
-      <w:r>
-        <w:rPr>
-          <w:rFonts w:ascii="Consolas" w:hAnsi="Consolas" w:cs="Consolas"/>
-          <w:sz w:val="18"/>
-        </w:rPr>
-        <w:t xml:space="preserve"> </w:t>
-      </w:r>
-      <w:proofErr w:type="spellStart"/>
-      <w:r>
-        <w:rPr>
-          <w:rFonts w:ascii="Consolas" w:hAnsi="Consolas" w:cs="Consolas"/>
-          <w:sz w:val="18"/>
-        </w:rPr>
-        <w:t>addressBook</w:t>
-      </w:r>
-      <w:proofErr w:type="spellEnd"/>
-      <w:r>
-        <w:rPr>
-          <w:rFonts w:ascii="Consolas" w:hAnsi="Consolas" w:cs="Consolas"/>
-          <w:sz w:val="18"/>
-        </w:rPr>
-        <w:t xml:space="preserve"> address) </w:t>
-      </w:r>
-      <w:r>
-        <w:rPr>
-          <w:rFonts w:ascii="Consolas" w:hAnsi="Consolas" w:cs="Consolas"/>
-          <w:color w:val="FF0000"/>
-          <w:sz w:val="18"/>
-        </w:rPr>
-        <w:t>nil</w:t>
-      </w:r>
-      <w:r>
-        <w:rPr>
-          <w:rFonts w:ascii="Consolas" w:hAnsi="Consolas" w:cs="Consolas"/>
-          <w:sz w:val="18"/>
-        </w:rPr>
-        <w:t>)</w:t>
-      </w:r>
-      <w:r>
-        <w:rPr>
-          <w:rFonts w:ascii="Consolas" w:hAnsi="Consolas" w:cs="Consolas"/>
-          <w:sz w:val="18"/>
-        </w:rPr>
-        <w:br/>
-      </w:r>
-      <w:r>
-        <w:rPr>
-          <w:rFonts w:ascii="Consolas" w:hAnsi="Consolas" w:cs="Consolas"/>
-          <w:sz w:val="18"/>
-        </w:rPr>
-        <w:t xml:space="preserve">      (</w:t>
-      </w:r>
       <w:r>
         <w:rPr>
           <w:rFonts w:ascii="Consolas" w:hAnsi="Consolas" w:cs="Consolas"/>
           <w:color w:val="1F4E79" w:themeColor="accent1" w:themeShade="80"/>
           <w:sz w:val="18"/>
         </w:rPr>
-        <w:t>append</w:t>
-      </w:r>
-      <w:r>
-        <w:rPr>
-          <w:rFonts w:ascii="Consolas" w:hAnsi="Consolas" w:cs="Consolas"/>
-          <w:sz w:val="18"/>
-        </w:rPr>
-        <w:t xml:space="preserve"> </w:t>
-      </w:r>
-      <w:proofErr w:type="spellStart"/>
-      <w:r>
-        <w:rPr>
-          <w:rFonts w:ascii="Consolas" w:hAnsi="Consolas" w:cs="Consolas"/>
-          <w:sz w:val="18"/>
-        </w:rPr>
-        <w:t>addressBook</w:t>
-      </w:r>
-      <w:proofErr w:type="spellEnd"/>
-      <w:r>
-        <w:rPr>
-          <w:rFonts w:ascii="Consolas" w:hAnsi="Consolas" w:cs="Consolas"/>
-          <w:sz w:val="18"/>
-        </w:rPr>
-        <w:t xml:space="preserve"> (</w:t>
+        <w:t>length</w:t>
+      </w:r>
+      <w:r>
+        <w:rPr>
+          <w:rFonts w:ascii="Consolas" w:hAnsi="Consolas" w:cs="Consolas"/>
+          <w:sz w:val="18"/>
+        </w:rPr>
+        <w:t xml:space="preserve"> addressBook) </w:t>
+      </w:r>
+      <w:r>
+        <w:rPr>
+          <w:rFonts w:ascii="Consolas" w:hAnsi="Consolas" w:cs="Consolas"/>
+          <w:color w:val="C00000"/>
+          <w:sz w:val="18"/>
+        </w:rPr>
+        <w:t>1</w:t>
+      </w:r>
+      <w:r>
+        <w:rPr>
+          <w:rFonts w:ascii="Consolas" w:hAnsi="Consolas" w:cs="Consolas"/>
+          <w:sz w:val="18"/>
+        </w:rPr>
+        <w:t xml:space="preserve">) </w:t>
+      </w:r>
+      <w:r>
+        <w:rPr>
+          <w:rFonts w:ascii="Consolas" w:hAnsi="Consolas" w:cs="Consolas"/>
+          <w:sz w:val="18"/>
+        </w:rPr>
+        <w:br/>
+        <w:t xml:space="preserve">                  (</w:t>
       </w:r>
       <w:r>
         <w:rPr>
@@ -524,38 +839,46 @@
           <w:color w:val="1F4E79" w:themeColor="accent1" w:themeShade="80"/>
           <w:sz w:val="18"/>
         </w:rPr>
-        <w:t>list</w:t>
-      </w:r>
-      <w:r>
-        <w:rPr>
-          <w:rFonts w:ascii="Consolas" w:hAnsi="Consolas" w:cs="Consolas"/>
-          <w:sz w:val="18"/>
-        </w:rPr>
-        <w:t xml:space="preserve"> address))</w:t>
-      </w:r>
-      <w:r>
-        <w:rPr>
-          <w:rFonts w:ascii="Consolas" w:hAnsi="Consolas" w:cs="Consolas"/>
-          <w:sz w:val="18"/>
-        </w:rPr>
-        <w:br/>
-      </w:r>
-      <w:r>
-        <w:rPr>
-          <w:rFonts w:ascii="Consolas" w:hAnsi="Consolas" w:cs="Consolas"/>
-          <w:sz w:val="18"/>
-        </w:rPr>
-        <w:t xml:space="preserve">      </w:t>
-      </w:r>
-      <w:proofErr w:type="spellStart"/>
-      <w:r>
-        <w:rPr>
-          <w:rFonts w:ascii="Consolas" w:hAnsi="Consolas" w:cs="Consolas"/>
-          <w:sz w:val="18"/>
-        </w:rPr>
-        <w:t>addressBook</w:t>
-      </w:r>
-      <w:proofErr w:type="spellEnd"/>
+        <w:t>length</w:t>
+      </w:r>
+      <w:r>
+        <w:rPr>
+          <w:rFonts w:ascii="Consolas" w:hAnsi="Consolas" w:cs="Consolas"/>
+          <w:sz w:val="18"/>
+        </w:rPr>
+        <w:t xml:space="preserve"> (addAddress addressBook address))))</w:t>
+      </w:r>
+      <w:r>
+        <w:rPr>
+          <w:rFonts w:ascii="Consolas" w:hAnsi="Consolas" w:cs="Consolas"/>
+          <w:sz w:val="18"/>
+        </w:rPr>
+        <w:br/>
+        <w:t xml:space="preserve">  </w:t>
+      </w:r>
+      <w:r>
+        <w:rPr>
+          <w:rFonts w:ascii="Consolas" w:hAnsi="Consolas" w:cs="Consolas"/>
+          <w:color w:val="C45911" w:themeColor="accent2" w:themeShade="BF"/>
+          <w:sz w:val="18"/>
+        </w:rPr>
+        <w:t xml:space="preserve">:rule-classes </w:t>
+      </w:r>
+      <w:r>
+        <w:rPr>
+          <w:rFonts w:ascii="Consolas" w:hAnsi="Consolas" w:cs="Consolas"/>
+          <w:sz w:val="18"/>
+        </w:rPr>
+        <w:t>(</w:t>
+      </w:r>
+      <w:r>
+        <w:rPr>
+          <w:rFonts w:ascii="Consolas" w:hAnsi="Consolas" w:cs="Consolas"/>
+          <w:color w:val="C45911" w:themeColor="accent2" w:themeShade="BF"/>
+          <w:sz w:val="18"/>
+        </w:rPr>
+        <w:t>:rewrite :forward-chaining</w:t>
+      </w:r>
       <w:r>
         <w:rPr>
           <w:rFonts w:ascii="Consolas" w:hAnsi="Consolas" w:cs="Consolas"/>
@@ -574,664 +897,7 @@
         <w:rPr>
           <w:rFonts w:cs="Consolas"/>
         </w:rPr>
-        <w:t xml:space="preserve">In </w:t>
-      </w:r>
-      <w:proofErr w:type="spellStart"/>
-      <w:r>
-        <w:rPr>
-          <w:rFonts w:cs="Consolas"/>
-        </w:rPr>
-        <w:t>ths</w:t>
-      </w:r>
-      <w:proofErr w:type="spellEnd"/>
-      <w:r>
-        <w:rPr>
-          <w:rFonts w:cs="Consolas"/>
-        </w:rPr>
-        <w:t xml:space="preserve"> code snippet,</w:t>
-      </w:r>
-      <w:r>
-        <w:rPr>
-          <w:rFonts w:cs="Consolas"/>
-        </w:rPr>
-        <w:t xml:space="preserve"> we examine the </w:t>
-      </w:r>
-      <w:proofErr w:type="spellStart"/>
-      <w:r>
-        <w:rPr>
-          <w:rFonts w:cs="Consolas"/>
-        </w:rPr>
-        <w:t>addressBook</w:t>
-      </w:r>
-      <w:proofErr w:type="spellEnd"/>
-      <w:r>
-        <w:rPr>
-          <w:rFonts w:cs="Consolas"/>
-        </w:rPr>
-        <w:t xml:space="preserve">, which is a user defined structure – a list of addresses, address containing a domain, name and password.  It uses a user defined function in order to determine whether the address is in the </w:t>
-      </w:r>
-      <w:proofErr w:type="spellStart"/>
-      <w:r>
-        <w:rPr>
-          <w:rFonts w:cs="Consolas"/>
-        </w:rPr>
-        <w:t>addressBook</w:t>
-      </w:r>
-      <w:proofErr w:type="spellEnd"/>
-      <w:r>
-        <w:rPr>
-          <w:rFonts w:cs="Consolas"/>
-        </w:rPr>
-        <w:t xml:space="preserve"> structure and if that is false, then we can append the address to the list of addresses.  If not, then it is already in the </w:t>
-      </w:r>
-      <w:proofErr w:type="spellStart"/>
-      <w:r>
-        <w:rPr>
-          <w:rFonts w:cs="Consolas"/>
-        </w:rPr>
-        <w:t>addressBook</w:t>
-      </w:r>
-      <w:proofErr w:type="spellEnd"/>
-      <w:r>
-        <w:rPr>
-          <w:rFonts w:cs="Consolas"/>
-        </w:rPr>
-        <w:t xml:space="preserve">, thus we can return the original </w:t>
-      </w:r>
-      <w:proofErr w:type="spellStart"/>
-      <w:r>
-        <w:rPr>
-          <w:rFonts w:cs="Consolas"/>
-        </w:rPr>
-        <w:t>addressBook</w:t>
-      </w:r>
-      <w:proofErr w:type="spellEnd"/>
-      <w:r>
-        <w:rPr>
-          <w:rFonts w:cs="Consolas"/>
-        </w:rPr>
-        <w:t>.</w:t>
-      </w:r>
-      <w:r>
-        <w:rPr>
-          <w:rFonts w:cs="Consolas"/>
-        </w:rPr>
-        <w:t xml:space="preserve">  </w:t>
-      </w:r>
-    </w:p>
-    <w:p>
-      <w:pPr>
-        <w:rPr>
-          <w:rFonts w:cs="Consolas"/>
-        </w:rPr>
-      </w:pPr>
-      <w:r>
-        <w:rPr>
-          <w:rFonts w:cs="Consolas"/>
-        </w:rPr>
-        <w:t>There is not technically a type enforcement on this data, as it can actually hold numerical values.  We can safely assume that we are not concerned with the type value until actionable information is passed from the invocation portion of the script – since we can explicitly cast this information, but safely assume our testing can include any such value this logic can be tested again – including integers, null values, strings, and even lists of strings.  It suffices to say, at the logic level, we are not considerably concerned with the data the user has entered, rather whether the transformations are correct and true.  This absolves the developer from considering this issue and allows them to focus explicitly on the logic.</w:t>
-      </w:r>
-    </w:p>
-    <w:p>
-      <w:pPr>
-        <w:rPr>
-          <w:rFonts w:cs="Consolas"/>
-        </w:rPr>
-      </w:pPr>
-      <w:r>
-        <w:rPr>
-          <w:rFonts w:cs="Consolas"/>
-        </w:rPr>
-        <w:t xml:space="preserve">The logic should be included in the modules root folder and a name given (such as </w:t>
-      </w:r>
-      <w:r>
-        <w:rPr>
-          <w:rFonts w:cs="Consolas"/>
-          <w:i/>
-        </w:rPr>
-        <w:t>users</w:t>
-      </w:r>
-      <w:r>
-        <w:rPr>
-          <w:rFonts w:cs="Consolas"/>
-        </w:rPr>
-        <w:t xml:space="preserve"> in the case of the example: </w:t>
-      </w:r>
-      <w:r>
-        <w:rPr>
-          <w:rFonts w:cs="Consolas"/>
-          <w:i/>
-        </w:rPr>
-        <w:t>modules/users/address-</w:t>
-      </w:r>
-      <w:proofErr w:type="spellStart"/>
-      <w:r>
-        <w:rPr>
-          <w:rFonts w:cs="Consolas"/>
-          <w:i/>
-        </w:rPr>
-        <w:t>book.lisp</w:t>
-      </w:r>
-      <w:proofErr w:type="spellEnd"/>
-      <w:r>
-        <w:rPr>
-          <w:rFonts w:cs="Consolas"/>
-        </w:rPr>
-        <w:t>).  We will go into actions a bit later, but it is safe to say that anything that invokes this file should be a part of this module.</w:t>
-      </w:r>
-    </w:p>
-    <w:p>
-      <w:pPr>
-        <w:rPr>
-          <w:rFonts w:cs="Consolas"/>
-          <w:i/>
-        </w:rPr>
-      </w:pPr>
-      <w:r>
-        <w:rPr>
-          <w:rFonts w:cs="Consolas"/>
-          <w:i/>
-        </w:rPr>
-        <w:t>The Tests</w:t>
-      </w:r>
-    </w:p>
-    <w:p>
-      <w:pPr>
-        <w:rPr>
-          <w:rFonts w:cs="Consolas"/>
-        </w:rPr>
-      </w:pPr>
-      <w:r>
-        <w:rPr>
-          <w:rFonts w:cs="Consolas"/>
-        </w:rPr>
-        <w:t>Testing is done via Racket utilizing the Dracula environment.  There are three alternative methods of testing – two of which are discrete, and one through induction.  Proof through induction is the most solid means of verifying the transformations from the logic are true and correct.  The other two include property based randomized testing (PBRT), and check-expects.</w:t>
-      </w:r>
-    </w:p>
-    <w:p>
-      <w:pPr>
-        <w:rPr>
-          <w:rFonts w:cs="Consolas"/>
-        </w:rPr>
-      </w:pPr>
-      <w:r>
-        <w:rPr>
-          <w:rFonts w:cs="Consolas"/>
-        </w:rPr>
-        <w:t>Proof through induction must be implemented through the ACL2 engine.  You can use Racket in order to prove the formulated hypothesis, thus accepting it as a theorem into the logical world.</w:t>
-      </w:r>
-    </w:p>
-    <w:p>
-      <w:pPr>
-        <w:ind w:left="720"/>
-        <w:rPr>
-          <w:rFonts w:ascii="Consolas" w:hAnsi="Consolas" w:cs="Consolas"/>
-          <w:color w:val="538135" w:themeColor="accent6" w:themeShade="BF"/>
-          <w:sz w:val="18"/>
-        </w:rPr>
-      </w:pPr>
-      <w:r>
-        <w:rPr>
-          <w:rFonts w:ascii="Consolas" w:hAnsi="Consolas" w:cs="Consolas"/>
-          <w:color w:val="538135" w:themeColor="accent6" w:themeShade="BF"/>
-          <w:sz w:val="18"/>
-        </w:rPr>
-        <w:t>; Theorem</w:t>
-      </w:r>
-      <w:proofErr w:type="gramStart"/>
-      <w:r>
-        <w:rPr>
-          <w:rFonts w:ascii="Consolas" w:hAnsi="Consolas" w:cs="Consolas"/>
-          <w:color w:val="538135" w:themeColor="accent6" w:themeShade="BF"/>
-          <w:sz w:val="18"/>
-        </w:rPr>
-        <w:t>:</w:t>
-      </w:r>
-      <w:r>
-        <w:rPr>
-          <w:rFonts w:ascii="Consolas" w:hAnsi="Consolas" w:cs="Consolas"/>
-          <w:color w:val="538135" w:themeColor="accent6" w:themeShade="BF"/>
-          <w:sz w:val="18"/>
-        </w:rPr>
-        <w:br/>
-        <w:t>;</w:t>
-      </w:r>
-      <w:proofErr w:type="gramEnd"/>
-      <w:r>
-        <w:rPr>
-          <w:rFonts w:ascii="Consolas" w:hAnsi="Consolas" w:cs="Consolas"/>
-          <w:color w:val="538135" w:themeColor="accent6" w:themeShade="BF"/>
-          <w:sz w:val="18"/>
-        </w:rPr>
-        <w:t xml:space="preserve"> If the address is not in the address book, then adding the address</w:t>
-      </w:r>
-      <w:r>
-        <w:rPr>
-          <w:rFonts w:ascii="Consolas" w:hAnsi="Consolas" w:cs="Consolas"/>
-          <w:color w:val="538135" w:themeColor="accent6" w:themeShade="BF"/>
-          <w:sz w:val="18"/>
-        </w:rPr>
-        <w:br/>
-      </w:r>
-      <w:r>
-        <w:rPr>
-          <w:rFonts w:ascii="Consolas" w:hAnsi="Consolas" w:cs="Consolas"/>
-          <w:color w:val="538135" w:themeColor="accent6" w:themeShade="BF"/>
-          <w:sz w:val="18"/>
-        </w:rPr>
-        <w:lastRenderedPageBreak/>
-        <w:t xml:space="preserve">; to the address book will return an address book with the length of </w:t>
-      </w:r>
-      <w:r>
-        <w:rPr>
-          <w:rFonts w:ascii="Consolas" w:hAnsi="Consolas" w:cs="Consolas"/>
-          <w:color w:val="538135" w:themeColor="accent6" w:themeShade="BF"/>
-          <w:sz w:val="18"/>
-        </w:rPr>
-        <w:br/>
-        <w:t>; the original address book + 1.</w:t>
-      </w:r>
-    </w:p>
-    <w:p>
-      <w:pPr>
-        <w:ind w:left="720"/>
-        <w:rPr>
-          <w:rFonts w:ascii="Consolas" w:hAnsi="Consolas" w:cs="Consolas"/>
-          <w:sz w:val="18"/>
-        </w:rPr>
-      </w:pPr>
-      <w:r>
-        <w:rPr>
-          <w:rFonts w:ascii="Consolas" w:hAnsi="Consolas" w:cs="Consolas"/>
-          <w:sz w:val="18"/>
-        </w:rPr>
-        <w:t>(</w:t>
-      </w:r>
-      <w:proofErr w:type="spellStart"/>
-      <w:proofErr w:type="gramStart"/>
-      <w:r>
-        <w:rPr>
-          <w:rFonts w:ascii="Consolas" w:hAnsi="Consolas" w:cs="Consolas"/>
-          <w:color w:val="1F4E79" w:themeColor="accent1" w:themeShade="80"/>
-          <w:sz w:val="18"/>
-        </w:rPr>
-        <w:t>defthm</w:t>
-      </w:r>
-      <w:proofErr w:type="spellEnd"/>
-      <w:proofErr w:type="gramEnd"/>
-      <w:r>
-        <w:rPr>
-          <w:rFonts w:ascii="Consolas" w:hAnsi="Consolas" w:cs="Consolas"/>
-          <w:sz w:val="18"/>
-        </w:rPr>
-        <w:t xml:space="preserve"> address-is-not-in-book-add-length-</w:t>
-      </w:r>
-      <w:proofErr w:type="spellStart"/>
-      <w:r>
-        <w:rPr>
-          <w:rFonts w:ascii="Consolas" w:hAnsi="Consolas" w:cs="Consolas"/>
-          <w:sz w:val="18"/>
-        </w:rPr>
-        <w:t>thm</w:t>
-      </w:r>
-      <w:proofErr w:type="spellEnd"/>
-      <w:r>
-        <w:rPr>
-          <w:rFonts w:ascii="Consolas" w:hAnsi="Consolas" w:cs="Consolas"/>
-          <w:sz w:val="18"/>
-        </w:rPr>
-        <w:br/>
-        <w:t xml:space="preserve">  (</w:t>
-      </w:r>
-      <w:r>
-        <w:rPr>
-          <w:rFonts w:ascii="Consolas" w:hAnsi="Consolas" w:cs="Consolas"/>
-          <w:color w:val="1F4E79" w:themeColor="accent1" w:themeShade="80"/>
-          <w:sz w:val="18"/>
-        </w:rPr>
-        <w:t>implies</w:t>
-      </w:r>
-      <w:r>
-        <w:rPr>
-          <w:rFonts w:ascii="Consolas" w:hAnsi="Consolas" w:cs="Consolas"/>
-          <w:sz w:val="18"/>
-        </w:rPr>
-        <w:t xml:space="preserve"> (</w:t>
-      </w:r>
-      <w:r>
-        <w:rPr>
-          <w:rFonts w:ascii="Consolas" w:hAnsi="Consolas" w:cs="Consolas"/>
-          <w:color w:val="1F4E79" w:themeColor="accent1" w:themeShade="80"/>
-          <w:sz w:val="18"/>
-        </w:rPr>
-        <w:t>and</w:t>
-      </w:r>
-      <w:r>
-        <w:rPr>
-          <w:rFonts w:ascii="Consolas" w:hAnsi="Consolas" w:cs="Consolas"/>
-          <w:sz w:val="18"/>
-        </w:rPr>
-        <w:t xml:space="preserve"> (</w:t>
-      </w:r>
-      <w:proofErr w:type="spellStart"/>
-      <w:r>
-        <w:rPr>
-          <w:rFonts w:ascii="Consolas" w:hAnsi="Consolas" w:cs="Consolas"/>
-          <w:color w:val="1F4E79" w:themeColor="accent1" w:themeShade="80"/>
-          <w:sz w:val="18"/>
-        </w:rPr>
-        <w:t>listp</w:t>
-      </w:r>
-      <w:proofErr w:type="spellEnd"/>
-      <w:r>
-        <w:rPr>
-          <w:rFonts w:ascii="Consolas" w:hAnsi="Consolas" w:cs="Consolas"/>
-          <w:sz w:val="18"/>
-        </w:rPr>
-        <w:t xml:space="preserve"> </w:t>
-      </w:r>
-      <w:proofErr w:type="spellStart"/>
-      <w:r>
-        <w:rPr>
-          <w:rFonts w:ascii="Consolas" w:hAnsi="Consolas" w:cs="Consolas"/>
-          <w:sz w:val="18"/>
-        </w:rPr>
-        <w:t>addressBook</w:t>
-      </w:r>
-      <w:proofErr w:type="spellEnd"/>
-      <w:r>
-        <w:rPr>
-          <w:rFonts w:ascii="Consolas" w:hAnsi="Consolas" w:cs="Consolas"/>
-          <w:sz w:val="18"/>
-        </w:rPr>
-        <w:t>)</w:t>
-      </w:r>
-      <w:r>
-        <w:rPr>
-          <w:rFonts w:ascii="Consolas" w:hAnsi="Consolas" w:cs="Consolas"/>
-          <w:sz w:val="18"/>
-        </w:rPr>
-        <w:br/>
-        <w:t xml:space="preserve">            (</w:t>
-      </w:r>
-      <w:r>
-        <w:rPr>
-          <w:rFonts w:ascii="Consolas" w:hAnsi="Consolas" w:cs="Consolas"/>
-          <w:color w:val="1F4E79" w:themeColor="accent1" w:themeShade="80"/>
-          <w:sz w:val="18"/>
-        </w:rPr>
-        <w:t>not</w:t>
-      </w:r>
-      <w:r>
-        <w:rPr>
-          <w:rFonts w:ascii="Consolas" w:hAnsi="Consolas" w:cs="Consolas"/>
-          <w:sz w:val="18"/>
-        </w:rPr>
-        <w:t xml:space="preserve"> (</w:t>
-      </w:r>
-      <w:proofErr w:type="spellStart"/>
-      <w:r>
-        <w:rPr>
-          <w:rFonts w:ascii="Consolas" w:hAnsi="Consolas" w:cs="Consolas"/>
-          <w:sz w:val="18"/>
-        </w:rPr>
-        <w:t>isInAddressBook</w:t>
-      </w:r>
-      <w:proofErr w:type="spellEnd"/>
-      <w:r>
-        <w:rPr>
-          <w:rFonts w:ascii="Consolas" w:hAnsi="Consolas" w:cs="Consolas"/>
-          <w:sz w:val="18"/>
-        </w:rPr>
-        <w:t xml:space="preserve"> </w:t>
-      </w:r>
-      <w:proofErr w:type="spellStart"/>
-      <w:r>
-        <w:rPr>
-          <w:rFonts w:ascii="Consolas" w:hAnsi="Consolas" w:cs="Consolas"/>
-          <w:sz w:val="18"/>
-        </w:rPr>
-        <w:t>addressBook</w:t>
-      </w:r>
-      <w:proofErr w:type="spellEnd"/>
-      <w:r>
-        <w:rPr>
-          <w:rFonts w:ascii="Consolas" w:hAnsi="Consolas" w:cs="Consolas"/>
-          <w:sz w:val="18"/>
-        </w:rPr>
-        <w:t xml:space="preserve"> address)))</w:t>
-      </w:r>
-      <w:r>
-        <w:rPr>
-          <w:rFonts w:ascii="Consolas" w:hAnsi="Consolas" w:cs="Consolas"/>
-          <w:sz w:val="18"/>
-        </w:rPr>
-        <w:br/>
-        <w:t xml:space="preserve">           (</w:t>
-      </w:r>
-      <w:r>
-        <w:rPr>
-          <w:rFonts w:ascii="Consolas" w:hAnsi="Consolas" w:cs="Consolas"/>
-          <w:color w:val="1F4E79" w:themeColor="accent1" w:themeShade="80"/>
-          <w:sz w:val="18"/>
-        </w:rPr>
-        <w:t>equal</w:t>
-      </w:r>
-      <w:r>
-        <w:rPr>
-          <w:rFonts w:ascii="Consolas" w:hAnsi="Consolas" w:cs="Consolas"/>
-          <w:sz w:val="18"/>
-        </w:rPr>
-        <w:t xml:space="preserve"> (</w:t>
-      </w:r>
-      <w:r>
-        <w:rPr>
-          <w:rFonts w:ascii="Consolas" w:hAnsi="Consolas" w:cs="Consolas"/>
-          <w:color w:val="1F4E79" w:themeColor="accent1" w:themeShade="80"/>
-          <w:sz w:val="18"/>
-        </w:rPr>
-        <w:t>+</w:t>
-      </w:r>
-      <w:r>
-        <w:rPr>
-          <w:rFonts w:ascii="Consolas" w:hAnsi="Consolas" w:cs="Consolas"/>
-          <w:sz w:val="18"/>
-        </w:rPr>
-        <w:t xml:space="preserve"> (</w:t>
-      </w:r>
-      <w:r>
-        <w:rPr>
-          <w:rFonts w:ascii="Consolas" w:hAnsi="Consolas" w:cs="Consolas"/>
-          <w:color w:val="1F4E79" w:themeColor="accent1" w:themeShade="80"/>
-          <w:sz w:val="18"/>
-        </w:rPr>
-        <w:t>length</w:t>
-      </w:r>
-      <w:r>
-        <w:rPr>
-          <w:rFonts w:ascii="Consolas" w:hAnsi="Consolas" w:cs="Consolas"/>
-          <w:sz w:val="18"/>
-        </w:rPr>
-        <w:t xml:space="preserve"> </w:t>
-      </w:r>
-      <w:proofErr w:type="spellStart"/>
-      <w:r>
-        <w:rPr>
-          <w:rFonts w:ascii="Consolas" w:hAnsi="Consolas" w:cs="Consolas"/>
-          <w:sz w:val="18"/>
-        </w:rPr>
-        <w:t>addressBook</w:t>
-      </w:r>
-      <w:proofErr w:type="spellEnd"/>
-      <w:r>
-        <w:rPr>
-          <w:rFonts w:ascii="Consolas" w:hAnsi="Consolas" w:cs="Consolas"/>
-          <w:sz w:val="18"/>
-        </w:rPr>
-        <w:t xml:space="preserve">) </w:t>
-      </w:r>
-      <w:r>
-        <w:rPr>
-          <w:rFonts w:ascii="Consolas" w:hAnsi="Consolas" w:cs="Consolas"/>
-          <w:color w:val="C00000"/>
-          <w:sz w:val="18"/>
-        </w:rPr>
-        <w:t>1</w:t>
-      </w:r>
-      <w:r>
-        <w:rPr>
-          <w:rFonts w:ascii="Consolas" w:hAnsi="Consolas" w:cs="Consolas"/>
-          <w:sz w:val="18"/>
-        </w:rPr>
-        <w:t xml:space="preserve">) </w:t>
-      </w:r>
-      <w:r>
-        <w:rPr>
-          <w:rFonts w:ascii="Consolas" w:hAnsi="Consolas" w:cs="Consolas"/>
-          <w:sz w:val="18"/>
-        </w:rPr>
-        <w:br/>
-        <w:t xml:space="preserve">                  (</w:t>
-      </w:r>
-      <w:r>
-        <w:rPr>
-          <w:rFonts w:ascii="Consolas" w:hAnsi="Consolas" w:cs="Consolas"/>
-          <w:color w:val="1F4E79" w:themeColor="accent1" w:themeShade="80"/>
-          <w:sz w:val="18"/>
-        </w:rPr>
-        <w:t>length</w:t>
-      </w:r>
-      <w:r>
-        <w:rPr>
-          <w:rFonts w:ascii="Consolas" w:hAnsi="Consolas" w:cs="Consolas"/>
-          <w:sz w:val="18"/>
-        </w:rPr>
-        <w:t xml:space="preserve"> (</w:t>
-      </w:r>
-      <w:proofErr w:type="spellStart"/>
-      <w:r>
-        <w:rPr>
-          <w:rFonts w:ascii="Consolas" w:hAnsi="Consolas" w:cs="Consolas"/>
-          <w:sz w:val="18"/>
-        </w:rPr>
-        <w:t>addAddress</w:t>
-      </w:r>
-      <w:proofErr w:type="spellEnd"/>
-      <w:r>
-        <w:rPr>
-          <w:rFonts w:ascii="Consolas" w:hAnsi="Consolas" w:cs="Consolas"/>
-          <w:sz w:val="18"/>
-        </w:rPr>
-        <w:t xml:space="preserve"> </w:t>
-      </w:r>
-      <w:proofErr w:type="spellStart"/>
-      <w:r>
-        <w:rPr>
-          <w:rFonts w:ascii="Consolas" w:hAnsi="Consolas" w:cs="Consolas"/>
-          <w:sz w:val="18"/>
-        </w:rPr>
-        <w:t>addressBook</w:t>
-      </w:r>
-      <w:proofErr w:type="spellEnd"/>
-      <w:r>
-        <w:rPr>
-          <w:rFonts w:ascii="Consolas" w:hAnsi="Consolas" w:cs="Consolas"/>
-          <w:sz w:val="18"/>
-        </w:rPr>
-        <w:t xml:space="preserve"> address))))</w:t>
-      </w:r>
-      <w:r>
-        <w:rPr>
-          <w:rFonts w:ascii="Consolas" w:hAnsi="Consolas" w:cs="Consolas"/>
-          <w:sz w:val="18"/>
-        </w:rPr>
-        <w:br/>
-        <w:t xml:space="preserve">  </w:t>
-      </w:r>
-      <w:r>
-        <w:rPr>
-          <w:rFonts w:ascii="Consolas" w:hAnsi="Consolas" w:cs="Consolas"/>
-          <w:color w:val="C45911" w:themeColor="accent2" w:themeShade="BF"/>
-          <w:sz w:val="18"/>
-        </w:rPr>
-        <w:t xml:space="preserve">:rule-classes </w:t>
-      </w:r>
-      <w:r>
-        <w:rPr>
-          <w:rFonts w:ascii="Consolas" w:hAnsi="Consolas" w:cs="Consolas"/>
-          <w:sz w:val="18"/>
-        </w:rPr>
-        <w:t>(</w:t>
-      </w:r>
-      <w:r>
-        <w:rPr>
-          <w:rFonts w:ascii="Consolas" w:hAnsi="Consolas" w:cs="Consolas"/>
-          <w:color w:val="C45911" w:themeColor="accent2" w:themeShade="BF"/>
-          <w:sz w:val="18"/>
-        </w:rPr>
-        <w:t>:rewrite :forward-chaining</w:t>
-      </w:r>
-      <w:r>
-        <w:rPr>
-          <w:rFonts w:ascii="Consolas" w:hAnsi="Consolas" w:cs="Consolas"/>
-          <w:sz w:val="18"/>
-        </w:rPr>
-        <w:t>))</w:t>
-      </w:r>
-    </w:p>
-    <w:p>
-      <w:pPr>
-        <w:rPr>
-          <w:rFonts w:cs="Consolas"/>
-        </w:rPr>
-      </w:pPr>
-      <w:r>
-        <w:rPr>
-          <w:rFonts w:cs="Consolas"/>
-        </w:rPr>
-        <w:t xml:space="preserve">In this example, we are verifying that if we add an address to the </w:t>
-      </w:r>
-      <w:proofErr w:type="spellStart"/>
-      <w:r>
-        <w:rPr>
-          <w:rFonts w:cs="Consolas"/>
-        </w:rPr>
-        <w:t>addressBook</w:t>
-      </w:r>
-      <w:proofErr w:type="spellEnd"/>
-      <w:r>
-        <w:rPr>
-          <w:rFonts w:cs="Consolas"/>
-        </w:rPr>
-        <w:t xml:space="preserve"> structure that is currently not a part of the </w:t>
-      </w:r>
-      <w:proofErr w:type="spellStart"/>
-      <w:r>
-        <w:rPr>
-          <w:rFonts w:cs="Consolas"/>
-        </w:rPr>
-        <w:t>addressBook</w:t>
-      </w:r>
-      <w:proofErr w:type="spellEnd"/>
-      <w:r>
-        <w:rPr>
-          <w:rFonts w:cs="Consolas"/>
-        </w:rPr>
-        <w:t xml:space="preserve">, we can conclude that the size of the </w:t>
-      </w:r>
-      <w:proofErr w:type="spellStart"/>
-      <w:r>
-        <w:rPr>
-          <w:rFonts w:cs="Consolas"/>
-        </w:rPr>
-        <w:t>addressBook</w:t>
-      </w:r>
-      <w:proofErr w:type="spellEnd"/>
-      <w:r>
-        <w:rPr>
-          <w:rFonts w:cs="Consolas"/>
-        </w:rPr>
-        <w:t xml:space="preserve"> is increased by one.  </w:t>
+        <w:t xml:space="preserve">In this example, we are verifying that if we add an address to the addressBook structure that is currently not a part of the addressBook, we can conclude that the size of the addressBook is increased by one.  </w:t>
       </w:r>
       <w:r>
         <w:rPr>
@@ -2868,21 +2534,7 @@
         <w:rPr>
           <w:rFonts w:cs="Consolas"/>
         </w:rPr>
-        <w:t xml:space="preserve">As we can see, the theorem has been accepted and the inductions require are listed above.  It also goes into a full textual description of the proving steps and lists the number of steps required to prove the function.  Thus we can assume that the logic for adding an address to the </w:t>
-      </w:r>
-      <w:proofErr w:type="spellStart"/>
-      <w:r>
-        <w:rPr>
-          <w:rFonts w:cs="Consolas"/>
-        </w:rPr>
-        <w:t>addressBook</w:t>
-      </w:r>
-      <w:proofErr w:type="spellEnd"/>
-      <w:r>
-        <w:rPr>
-          <w:rFonts w:cs="Consolas"/>
-        </w:rPr>
-        <w:t xml:space="preserve"> is theoretically sound.</w:t>
+        <w:t>As we can see, the theorem has been accepted and the inductions require are listed above.  It also goes into a full textual description of the proving steps and lists the number of steps required to prove the function.  Thus we can assume that the logic for adding an address to the addressBook is theoretically sound.</w:t>
       </w:r>
     </w:p>
     <w:p>
@@ -3582,15 +3234,31 @@
           <w:sz w:val="18"/>
         </w:rPr>
         <w:br/>
-        <w:t xml:space="preserve">   </w:t>
+        <w:t xml:space="preserve">   addressBook </w:t>
+      </w:r>
+      <w:r>
+        <w:rPr>
+          <w:rFonts w:ascii="Consolas" w:hAnsi="Consolas" w:cs="Consolas"/>
+          <w:color w:val="C45911" w:themeColor="accent2" w:themeShade="BF"/>
+          <w:sz w:val="18"/>
+        </w:rPr>
+        <w:t xml:space="preserve">:where </w:t>
+      </w:r>
+      <w:r>
+        <w:rPr>
+          <w:rFonts w:ascii="Consolas" w:hAnsi="Consolas" w:cs="Consolas"/>
+          <w:sz w:val="18"/>
+        </w:rPr>
+        <w:t>(</w:t>
       </w:r>
       <w:proofErr w:type="spellStart"/>
       <w:r>
         <w:rPr>
           <w:rFonts w:ascii="Consolas" w:hAnsi="Consolas" w:cs="Consolas"/>
-          <w:sz w:val="18"/>
-        </w:rPr>
-        <w:t>addressBook</w:t>
+          <w:color w:val="2E74B5" w:themeColor="accent1" w:themeShade="BF"/>
+          <w:sz w:val="18"/>
+        </w:rPr>
+        <w:t>listp</w:t>
       </w:r>
       <w:proofErr w:type="spellEnd"/>
       <w:r>
@@ -3598,7 +3266,15 @@
           <w:rFonts w:ascii="Consolas" w:hAnsi="Consolas" w:cs="Consolas"/>
           <w:sz w:val="18"/>
         </w:rPr>
-        <w:t xml:space="preserve"> </w:t>
+        <w:t xml:space="preserve"> addressBook)</w:t>
+      </w:r>
+      <w:r>
+        <w:rPr>
+          <w:rFonts w:ascii="Consolas" w:hAnsi="Consolas" w:cs="Consolas"/>
+          <w:sz w:val="18"/>
+        </w:rPr>
+        <w:br/>
+        <w:t xml:space="preserve">               </w:t>
       </w:r>
       <w:r>
         <w:rPr>
@@ -3606,7 +3282,7 @@
           <w:color w:val="C45911" w:themeColor="accent2" w:themeShade="BF"/>
           <w:sz w:val="18"/>
         </w:rPr>
-        <w:t xml:space="preserve">:where </w:t>
+        <w:t xml:space="preserve">:value </w:t>
       </w:r>
       <w:r>
         <w:rPr>
@@ -3615,61 +3291,28 @@
         </w:rPr>
         <w:t>(</w:t>
       </w:r>
-      <w:proofErr w:type="spellStart"/>
       <w:r>
         <w:rPr>
           <w:rFonts w:ascii="Consolas" w:hAnsi="Consolas" w:cs="Consolas"/>
           <w:color w:val="2E74B5" w:themeColor="accent1" w:themeShade="BF"/>
           <w:sz w:val="18"/>
         </w:rPr>
-        <w:t>listp</w:t>
-      </w:r>
-      <w:proofErr w:type="spellEnd"/>
-      <w:r>
-        <w:rPr>
-          <w:rFonts w:ascii="Consolas" w:hAnsi="Consolas" w:cs="Consolas"/>
-          <w:sz w:val="18"/>
-        </w:rPr>
-        <w:t xml:space="preserve"> </w:t>
-      </w:r>
-      <w:proofErr w:type="spellStart"/>
-      <w:r>
-        <w:rPr>
-          <w:rFonts w:ascii="Consolas" w:hAnsi="Consolas" w:cs="Consolas"/>
-          <w:sz w:val="18"/>
-        </w:rPr>
-        <w:t>addressBook</w:t>
-      </w:r>
-      <w:proofErr w:type="spellEnd"/>
-      <w:r>
-        <w:rPr>
-          <w:rFonts w:ascii="Consolas" w:hAnsi="Consolas" w:cs="Consolas"/>
-          <w:sz w:val="18"/>
-        </w:rPr>
-        <w:t>)</w:t>
-      </w:r>
-      <w:r>
-        <w:rPr>
-          <w:rFonts w:ascii="Consolas" w:hAnsi="Consolas" w:cs="Consolas"/>
-          <w:sz w:val="18"/>
-        </w:rPr>
-        <w:br/>
-        <w:t xml:space="preserve">               </w:t>
-      </w:r>
-      <w:r>
-        <w:rPr>
-          <w:rFonts w:ascii="Consolas" w:hAnsi="Consolas" w:cs="Consolas"/>
-          <w:color w:val="C45911" w:themeColor="accent2" w:themeShade="BF"/>
-          <w:sz w:val="18"/>
-        </w:rPr>
-        <w:t xml:space="preserve">:value </w:t>
-      </w:r>
-      <w:r>
-        <w:rPr>
-          <w:rFonts w:ascii="Consolas" w:hAnsi="Consolas" w:cs="Consolas"/>
-          <w:sz w:val="18"/>
-        </w:rPr>
-        <w:t>(</w:t>
+        <w:t>list</w:t>
+      </w:r>
+      <w:r>
+        <w:rPr>
+          <w:rFonts w:ascii="Consolas" w:hAnsi="Consolas" w:cs="Consolas"/>
+          <w:sz w:val="18"/>
+        </w:rPr>
+        <w:t xml:space="preserve"> address))</w:t>
+      </w:r>
+      <w:r>
+        <w:rPr>
+          <w:rFonts w:ascii="Consolas" w:hAnsi="Consolas" w:cs="Consolas"/>
+          <w:sz w:val="18"/>
+        </w:rPr>
+        <w:br/>
+        <w:t xml:space="preserve">  (</w:t>
       </w:r>
       <w:r>
         <w:rPr>
@@ -3677,22 +3320,14 @@
           <w:color w:val="2E74B5" w:themeColor="accent1" w:themeShade="BF"/>
           <w:sz w:val="18"/>
         </w:rPr>
-        <w:t>list</w:t>
-      </w:r>
-      <w:r>
-        <w:rPr>
-          <w:rFonts w:ascii="Consolas" w:hAnsi="Consolas" w:cs="Consolas"/>
-          <w:sz w:val="18"/>
-        </w:rPr>
-        <w:t xml:space="preserve"> address))</w:t>
-      </w:r>
-      <w:r>
-        <w:rPr>
-          <w:rFonts w:ascii="Consolas" w:hAnsi="Consolas" w:cs="Consolas"/>
-          <w:sz w:val="18"/>
-        </w:rPr>
-        <w:br/>
-        <w:t xml:space="preserve">  (</w:t>
+        <w:t>implies</w:t>
+      </w:r>
+      <w:r>
+        <w:rPr>
+          <w:rFonts w:ascii="Consolas" w:hAnsi="Consolas" w:cs="Consolas"/>
+          <w:sz w:val="18"/>
+        </w:rPr>
+        <w:t xml:space="preserve"> (</w:t>
       </w:r>
       <w:r>
         <w:rPr>
@@ -3700,7 +3335,30 @@
           <w:color w:val="2E74B5" w:themeColor="accent1" w:themeShade="BF"/>
           <w:sz w:val="18"/>
         </w:rPr>
-        <w:t>implies</w:t>
+        <w:t>not</w:t>
+      </w:r>
+      <w:r>
+        <w:rPr>
+          <w:rFonts w:ascii="Consolas" w:hAnsi="Consolas" w:cs="Consolas"/>
+          <w:sz w:val="18"/>
+        </w:rPr>
+        <w:t xml:space="preserve"> (isInAddressBook addressBook address-not))</w:t>
+      </w:r>
+      <w:r>
+        <w:rPr>
+          <w:rFonts w:ascii="Consolas" w:hAnsi="Consolas" w:cs="Consolas"/>
+          <w:sz w:val="18"/>
+        </w:rPr>
+        <w:br/>
+        <w:t xml:space="preserve">           (</w:t>
+      </w:r>
+      <w:r>
+        <w:rPr>
+          <w:rFonts w:ascii="Consolas" w:hAnsi="Consolas" w:cs="Consolas"/>
+          <w:color w:val="2E74B5" w:themeColor="accent1" w:themeShade="BF"/>
+          <w:sz w:val="18"/>
+        </w:rPr>
+        <w:t>equal</w:t>
       </w:r>
       <w:r>
         <w:rPr>
@@ -3715,7 +3373,7 @@
           <w:color w:val="2E74B5" w:themeColor="accent1" w:themeShade="BF"/>
           <w:sz w:val="18"/>
         </w:rPr>
-        <w:t>not</w:t>
+        <w:t>+</w:t>
       </w:r>
       <w:r>
         <w:rPr>
@@ -3724,60 +3382,43 @@
         </w:rPr>
         <w:t xml:space="preserve"> (</w:t>
       </w:r>
-      <w:proofErr w:type="spellStart"/>
-      <w:r>
-        <w:rPr>
-          <w:rFonts w:ascii="Consolas" w:hAnsi="Consolas" w:cs="Consolas"/>
-          <w:sz w:val="18"/>
-        </w:rPr>
-        <w:t>isInAddressBook</w:t>
-      </w:r>
-      <w:proofErr w:type="spellEnd"/>
-      <w:r>
-        <w:rPr>
-          <w:rFonts w:ascii="Consolas" w:hAnsi="Consolas" w:cs="Consolas"/>
-          <w:sz w:val="18"/>
-        </w:rPr>
-        <w:t xml:space="preserve"> </w:t>
-      </w:r>
-      <w:proofErr w:type="spellStart"/>
-      <w:r>
-        <w:rPr>
-          <w:rFonts w:ascii="Consolas" w:hAnsi="Consolas" w:cs="Consolas"/>
-          <w:sz w:val="18"/>
-        </w:rPr>
-        <w:t>addressBook</w:t>
-      </w:r>
-      <w:proofErr w:type="spellEnd"/>
-      <w:r>
-        <w:rPr>
-          <w:rFonts w:ascii="Consolas" w:hAnsi="Consolas" w:cs="Consolas"/>
-          <w:sz w:val="18"/>
-        </w:rPr>
-        <w:t xml:space="preserve"> address-not))</w:t>
-      </w:r>
-      <w:r>
-        <w:rPr>
-          <w:rFonts w:ascii="Consolas" w:hAnsi="Consolas" w:cs="Consolas"/>
-          <w:sz w:val="18"/>
-        </w:rPr>
-        <w:br/>
-        <w:t xml:space="preserve">           (</w:t>
-      </w:r>
       <w:r>
         <w:rPr>
           <w:rFonts w:ascii="Consolas" w:hAnsi="Consolas" w:cs="Consolas"/>
           <w:color w:val="2E74B5" w:themeColor="accent1" w:themeShade="BF"/>
           <w:sz w:val="18"/>
         </w:rPr>
-        <w:t>equal</w:t>
-      </w:r>
-      <w:r>
-        <w:rPr>
-          <w:rFonts w:ascii="Consolas" w:hAnsi="Consolas" w:cs="Consolas"/>
-          <w:sz w:val="18"/>
-        </w:rPr>
-        <w:t xml:space="preserve"> (</w:t>
+        <w:t>length</w:t>
+      </w:r>
+      <w:r>
+        <w:rPr>
+          <w:rFonts w:ascii="Consolas" w:hAnsi="Consolas" w:cs="Consolas"/>
+          <w:sz w:val="18"/>
+        </w:rPr>
+        <w:t xml:space="preserve"> addressBook) </w:t>
+      </w:r>
+      <w:r>
+        <w:rPr>
+          <w:rFonts w:ascii="Consolas" w:hAnsi="Consolas" w:cs="Consolas"/>
+          <w:color w:val="C00000"/>
+          <w:sz w:val="18"/>
+        </w:rPr>
+        <w:t>1</w:t>
+      </w:r>
+      <w:r>
+        <w:rPr>
+          <w:rFonts w:ascii="Consolas" w:hAnsi="Consolas" w:cs="Consolas"/>
+          <w:sz w:val="18"/>
+        </w:rPr>
+        <w:t xml:space="preserve">) </w:t>
+      </w:r>
+      <w:r>
+        <w:rPr>
+          <w:rFonts w:ascii="Consolas" w:hAnsi="Consolas" w:cs="Consolas"/>
+          <w:sz w:val="18"/>
+        </w:rPr>
+        <w:br/>
+        <w:t xml:space="preserve">                  (</w:t>
       </w:r>
       <w:r>
         <w:rPr>
@@ -3785,21 +3426,6 @@
           <w:color w:val="2E74B5" w:themeColor="accent1" w:themeShade="BF"/>
           <w:sz w:val="18"/>
         </w:rPr>
-        <w:t>+</w:t>
-      </w:r>
-      <w:r>
-        <w:rPr>
-          <w:rFonts w:ascii="Consolas" w:hAnsi="Consolas" w:cs="Consolas"/>
-          <w:sz w:val="18"/>
-        </w:rPr>
-        <w:t xml:space="preserve"> (</w:t>
-      </w:r>
-      <w:r>
-        <w:rPr>
-          <w:rFonts w:ascii="Consolas" w:hAnsi="Consolas" w:cs="Consolas"/>
-          <w:color w:val="2E74B5" w:themeColor="accent1" w:themeShade="BF"/>
-          <w:sz w:val="18"/>
-        </w:rPr>
         <w:t>length</w:t>
       </w:r>
       <w:r>
@@ -3807,93 +3433,7 @@
           <w:rFonts w:ascii="Consolas" w:hAnsi="Consolas" w:cs="Consolas"/>
           <w:sz w:val="18"/>
         </w:rPr>
-        <w:t xml:space="preserve"> </w:t>
-      </w:r>
-      <w:proofErr w:type="spellStart"/>
-      <w:r>
-        <w:rPr>
-          <w:rFonts w:ascii="Consolas" w:hAnsi="Consolas" w:cs="Consolas"/>
-          <w:sz w:val="18"/>
-        </w:rPr>
-        <w:t>addressBook</w:t>
-      </w:r>
-      <w:proofErr w:type="spellEnd"/>
-      <w:r>
-        <w:rPr>
-          <w:rFonts w:ascii="Consolas" w:hAnsi="Consolas" w:cs="Consolas"/>
-          <w:sz w:val="18"/>
-        </w:rPr>
-        <w:t xml:space="preserve">) </w:t>
-      </w:r>
-      <w:r>
-        <w:rPr>
-          <w:rFonts w:ascii="Consolas" w:hAnsi="Consolas" w:cs="Consolas"/>
-          <w:color w:val="C00000"/>
-          <w:sz w:val="18"/>
-        </w:rPr>
-        <w:t>1</w:t>
-      </w:r>
-      <w:r>
-        <w:rPr>
-          <w:rFonts w:ascii="Consolas" w:hAnsi="Consolas" w:cs="Consolas"/>
-          <w:sz w:val="18"/>
-        </w:rPr>
-        <w:t xml:space="preserve">) </w:t>
-      </w:r>
-      <w:r>
-        <w:rPr>
-          <w:rFonts w:ascii="Consolas" w:hAnsi="Consolas" w:cs="Consolas"/>
-          <w:sz w:val="18"/>
-        </w:rPr>
-        <w:br/>
-        <w:t xml:space="preserve">                  (</w:t>
-      </w:r>
-      <w:r>
-        <w:rPr>
-          <w:rFonts w:ascii="Consolas" w:hAnsi="Consolas" w:cs="Consolas"/>
-          <w:color w:val="2E74B5" w:themeColor="accent1" w:themeShade="BF"/>
-          <w:sz w:val="18"/>
-        </w:rPr>
-        <w:t>length</w:t>
-      </w:r>
-      <w:r>
-        <w:rPr>
-          <w:rFonts w:ascii="Consolas" w:hAnsi="Consolas" w:cs="Consolas"/>
-          <w:sz w:val="18"/>
-        </w:rPr>
-        <w:t xml:space="preserve"> (</w:t>
-      </w:r>
-      <w:proofErr w:type="spellStart"/>
-      <w:r>
-        <w:rPr>
-          <w:rFonts w:ascii="Consolas" w:hAnsi="Consolas" w:cs="Consolas"/>
-          <w:sz w:val="18"/>
-        </w:rPr>
-        <w:t>addAddress</w:t>
-      </w:r>
-      <w:proofErr w:type="spellEnd"/>
-      <w:r>
-        <w:rPr>
-          <w:rFonts w:ascii="Consolas" w:hAnsi="Consolas" w:cs="Consolas"/>
-          <w:sz w:val="18"/>
-        </w:rPr>
-        <w:t xml:space="preserve"> </w:t>
-      </w:r>
-      <w:proofErr w:type="spellStart"/>
-      <w:r>
-        <w:rPr>
-          <w:rFonts w:ascii="Consolas" w:hAnsi="Consolas" w:cs="Consolas"/>
-          <w:sz w:val="18"/>
-        </w:rPr>
-        <w:t>addressBook</w:t>
-      </w:r>
-      <w:proofErr w:type="spellEnd"/>
-      <w:r>
-        <w:rPr>
-          <w:rFonts w:ascii="Consolas" w:hAnsi="Consolas" w:cs="Consolas"/>
-          <w:sz w:val="18"/>
-        </w:rPr>
-        <w:t xml:space="preserve"> address-not))))</w:t>
+        <w:t xml:space="preserve"> (addAddress addressBook address-not))))</w:t>
       </w:r>
       <w:r>
         <w:rPr>
@@ -3975,10 +3515,10 @@
                     <pic:cNvPicPr/>
                   </pic:nvPicPr>
                   <pic:blipFill>
-                    <a:blip r:embed="rId8">
+                    <a:blip r:embed="rId8" cstate="print">
                       <a:extLst>
                         <a:ext uri="{28A0092B-C50C-407E-A947-70E740481C1C}">
-                          <a14:useLocalDpi xmlns:a14="http://schemas.microsoft.com/office/drawing/2010/main" val="0"/>
+                          <a14:useLocalDpi xmlns:a14="http://schemas.microsoft.com/office/drawing/2010/main" xmlns:wps="http://schemas.microsoft.com/office/word/2010/wordprocessingShape" xmlns:wpi="http://schemas.microsoft.com/office/word/2010/wordprocessingInk" xmlns:wpg="http://schemas.microsoft.com/office/word/2010/wordprocessingGroup" xmlns:w15="http://schemas.microsoft.com/office/word/2012/wordml" xmlns:w14="http://schemas.microsoft.com/office/word/2010/wordml" xmlns:w="http://schemas.openxmlformats.org/wordprocessingml/2006/main" xmlns:w10="urn:schemas-microsoft-com:office:word" xmlns:wp14="http://schemas.microsoft.com/office/word/2010/wordprocessingDrawing" xmlns:v="urn:schemas-microsoft-com:vml" xmlns:o="urn:schemas-microsoft-com:office:office" xmlns:mc="http://schemas.openxmlformats.org/markup-compatibility/2006" xmlns:wpc="http://schemas.microsoft.com/office/word/2010/wordprocessingCanvas" xmlns="" val="0"/>
                         </a:ext>
                       </a:extLst>
                     </a:blip>
@@ -4082,23 +3622,7 @@
           <w:rFonts w:ascii="Consolas" w:hAnsi="Consolas" w:cs="Consolas"/>
           <w:sz w:val="18"/>
         </w:rPr>
-        <w:t xml:space="preserve"> (</w:t>
-      </w:r>
-      <w:proofErr w:type="spellStart"/>
-      <w:r>
-        <w:rPr>
-          <w:rFonts w:ascii="Consolas" w:hAnsi="Consolas" w:cs="Consolas"/>
-          <w:sz w:val="18"/>
-        </w:rPr>
-        <w:t>addAddress</w:t>
-      </w:r>
-      <w:proofErr w:type="spellEnd"/>
-      <w:r>
-        <w:rPr>
-          <w:rFonts w:ascii="Consolas" w:hAnsi="Consolas" w:cs="Consolas"/>
-          <w:sz w:val="18"/>
-        </w:rPr>
-        <w:t xml:space="preserve"> </w:t>
+        <w:t xml:space="preserve"> (addAddress </w:t>
       </w:r>
       <w:r>
         <w:rPr>
@@ -4199,21 +3723,7 @@
         <w:rPr>
           <w:rFonts w:cs="Consolas"/>
         </w:rPr>
-        <w:t xml:space="preserve">to the </w:t>
-      </w:r>
-      <w:proofErr w:type="spellStart"/>
-      <w:r>
-        <w:rPr>
-          <w:rFonts w:cs="Consolas"/>
-        </w:rPr>
-        <w:t>addressBook</w:t>
-      </w:r>
-      <w:proofErr w:type="spellEnd"/>
-      <w:r>
-        <w:rPr>
-          <w:rFonts w:cs="Consolas"/>
-        </w:rPr>
-        <w:t xml:space="preserve"> that contains </w:t>
+        <w:t xml:space="preserve">to the addressBook that contains </w:t>
       </w:r>
       <w:r>
         <w:rPr>
@@ -4226,35 +3736,7 @@
         <w:rPr>
           <w:rFonts w:cs="Consolas"/>
         </w:rPr>
-        <w:t xml:space="preserve"> only, we will acquire the </w:t>
-      </w:r>
-      <w:proofErr w:type="spellStart"/>
-      <w:r>
-        <w:rPr>
-          <w:rFonts w:cs="Consolas"/>
-        </w:rPr>
-        <w:t>addressBook</w:t>
-      </w:r>
-      <w:proofErr w:type="spellEnd"/>
-      <w:r>
-        <w:rPr>
-          <w:rFonts w:cs="Consolas"/>
-        </w:rPr>
-        <w:t xml:space="preserve"> with the additional address, verified by the length of the total address book – in this case, </w:t>
-      </w:r>
-      <w:proofErr w:type="spellStart"/>
-      <w:r>
-        <w:rPr>
-          <w:rFonts w:cs="Consolas"/>
-        </w:rPr>
-        <w:t>addressBook</w:t>
-      </w:r>
-      <w:proofErr w:type="spellEnd"/>
-      <w:r>
-        <w:rPr>
-          <w:rFonts w:cs="Consolas"/>
-        </w:rPr>
-        <w:t xml:space="preserve"> is a list of lists or numbers (three values).  Running this test will only result in an echo of “test passed” or “test failed”, with no reasoning.</w:t>
+        <w:t xml:space="preserve"> only, we will acquire the addressBook with the additional address, verified by the length of the total address book – in this case, addressBook is a list of lists or numbers (three values).  Running this test will only result in an echo of “test passed” or “test failed”, with no reasoning.</w:t>
       </w:r>
     </w:p>
     <w:p>
@@ -4694,7 +4176,6 @@
         </w:rPr>
         <w:t>(</w:t>
       </w:r>
-      <w:proofErr w:type="spellStart"/>
       <w:r>
         <w:rPr>
           <w:rFonts w:ascii="Consolas" w:hAnsi="Consolas" w:cs="Consolas"/>
@@ -4703,7 +4184,6 @@
         </w:rPr>
         <w:t>defun</w:t>
       </w:r>
-      <w:proofErr w:type="spellEnd"/>
       <w:r>
         <w:rPr>
           <w:rFonts w:ascii="Consolas" w:hAnsi="Consolas" w:cs="Consolas"/>
@@ -4983,23 +4463,7 @@
           <w:sz w:val="18"/>
         </w:rPr>
         <w:tab/>
-        <w:t xml:space="preserve"> (</w:t>
-      </w:r>
-      <w:proofErr w:type="spellStart"/>
-      <w:r>
-        <w:rPr>
-          <w:rFonts w:ascii="Consolas" w:hAnsi="Consolas" w:cs="Consolas"/>
-          <w:sz w:val="18"/>
-        </w:rPr>
-        <w:t>addressBook</w:t>
-      </w:r>
-      <w:proofErr w:type="spellEnd"/>
-      <w:r>
-        <w:rPr>
-          <w:rFonts w:ascii="Consolas" w:hAnsi="Consolas" w:cs="Consolas"/>
-          <w:sz w:val="18"/>
-        </w:rPr>
-        <w:t xml:space="preserve"> (</w:t>
+        <w:t xml:space="preserve"> (addressBook (</w:t>
       </w:r>
       <w:proofErr w:type="spellStart"/>
       <w:r>
@@ -5195,39 +4659,7 @@
           <w:rFonts w:ascii="Consolas" w:hAnsi="Consolas" w:cs="Consolas"/>
           <w:sz w:val="18"/>
         </w:rPr>
-        <w:t xml:space="preserve"> (</w:t>
-      </w:r>
-      <w:proofErr w:type="spellStart"/>
-      <w:r>
-        <w:rPr>
-          <w:rFonts w:ascii="Consolas" w:hAnsi="Consolas" w:cs="Consolas"/>
-          <w:sz w:val="18"/>
-        </w:rPr>
-        <w:t>addAddress</w:t>
-      </w:r>
-      <w:proofErr w:type="spellEnd"/>
-      <w:r>
-        <w:rPr>
-          <w:rFonts w:ascii="Consolas" w:hAnsi="Consolas" w:cs="Consolas"/>
-          <w:sz w:val="18"/>
-        </w:rPr>
-        <w:t xml:space="preserve"> </w:t>
-      </w:r>
-      <w:proofErr w:type="spellStart"/>
-      <w:r>
-        <w:rPr>
-          <w:rFonts w:ascii="Consolas" w:hAnsi="Consolas" w:cs="Consolas"/>
-          <w:sz w:val="18"/>
-        </w:rPr>
-        <w:t>addressBook</w:t>
-      </w:r>
-      <w:proofErr w:type="spellEnd"/>
-      <w:r>
-        <w:rPr>
-          <w:rFonts w:ascii="Consolas" w:hAnsi="Consolas" w:cs="Consolas"/>
-          <w:sz w:val="18"/>
-        </w:rPr>
-        <w:t xml:space="preserve"> (</w:t>
+        <w:t xml:space="preserve"> (addAddress addressBook (</w:t>
       </w:r>
       <w:r>
         <w:rPr>
@@ -5445,21 +4877,7 @@
         <w:rPr>
           <w:rFonts w:cs="Consolas"/>
         </w:rPr>
-        <w:t xml:space="preserve">This example provides an entry point that will attempt to add the user to the </w:t>
-      </w:r>
-      <w:proofErr w:type="spellStart"/>
-      <w:r>
-        <w:rPr>
-          <w:rFonts w:cs="Consolas"/>
-        </w:rPr>
-        <w:t>addressBook</w:t>
-      </w:r>
-      <w:proofErr w:type="spellEnd"/>
-      <w:r>
-        <w:rPr>
-          <w:rFonts w:cs="Consolas"/>
-        </w:rPr>
-        <w:t xml:space="preserve"> and store it for persistence.  There are a couple of things to note – we are writing to </w:t>
+        <w:t xml:space="preserve">This example provides an entry point that will attempt to add the user to the addressBook and store it for persistence.  There are a couple of things to note – we are writing to </w:t>
       </w:r>
       <w:r>
         <w:rPr>
@@ -5497,35 +4915,7 @@
         <w:rPr>
           <w:rFonts w:cs="Consolas"/>
         </w:rPr>
-        <w:t xml:space="preserve">The XML is tokenized from the incoming request, parsed into the address and </w:t>
-      </w:r>
-      <w:proofErr w:type="spellStart"/>
-      <w:r>
-        <w:rPr>
-          <w:rFonts w:cs="Consolas"/>
-        </w:rPr>
-        <w:t>addressBook</w:t>
-      </w:r>
-      <w:proofErr w:type="spellEnd"/>
-      <w:r>
-        <w:rPr>
-          <w:rFonts w:cs="Consolas"/>
-        </w:rPr>
-        <w:t xml:space="preserve"> data structures.  This information is fed directly from the Java file into this function and pushed into ACL2.  The response is written and additional logic in the Java file ensures that the </w:t>
-      </w:r>
-      <w:proofErr w:type="spellStart"/>
-      <w:r>
-        <w:rPr>
-          <w:rFonts w:cs="Consolas"/>
-        </w:rPr>
-        <w:t>addressBook</w:t>
-      </w:r>
-      <w:proofErr w:type="spellEnd"/>
-      <w:r>
-        <w:rPr>
-          <w:rFonts w:cs="Consolas"/>
-        </w:rPr>
-        <w:t xml:space="preserve"> data structure has changed by verifying the sizes of the </w:t>
+        <w:t xml:space="preserve">The XML is tokenized from the incoming request, parsed into the address and addressBook data structures.  This information is fed directly from the Java file into this function and pushed into ACL2.  The response is written and additional logic in the Java file ensures that the addressBook data structure has changed by verifying the sizes of the </w:t>
       </w:r>
       <w:r>
         <w:rPr>
@@ -6022,7 +5412,7 @@
 </file>
 
 <file path=word/endnotes.xml><?xml version="1.0" encoding="utf-8"?>
-<w:endnotes xmlns:wpc="http://schemas.microsoft.com/office/word/2010/wordprocessingCanvas" xmlns:mc="http://schemas.openxmlformats.org/markup-compatibility/2006" xmlns:o="urn:schemas-microsoft-com:office:office" xmlns:r="http://schemas.openxmlformats.org/officeDocument/2006/relationships" xmlns:m="http://schemas.openxmlformats.org/officeDocument/2006/math" xmlns:v="urn:schemas-microsoft-com:vml" xmlns:wp14="http://schemas.microsoft.com/office/word/2010/wordprocessingDrawing" xmlns:wp="http://schemas.openxmlformats.org/drawingml/2006/wordprocessingDrawing" xmlns:w10="urn:schemas-microsoft-com:office:word" xmlns:w="http://schemas.openxmlformats.org/wordprocessingml/2006/main" xmlns:w14="http://schemas.microsoft.com/office/word/2010/wordml" xmlns:w15="http://schemas.microsoft.com/office/word/2012/wordml" xmlns:wpg="http://schemas.microsoft.com/office/word/2010/wordprocessingGroup" xmlns:wpi="http://schemas.microsoft.com/office/word/2010/wordprocessingInk" xmlns:wne="http://schemas.microsoft.com/office/word/2006/wordml" xmlns:wps="http://schemas.microsoft.com/office/word/2010/wordprocessingShape" mc:Ignorable="w14 w15 wp14">
+<w:endnotes xmlns:ve="http://schemas.openxmlformats.org/markup-compatibility/2006" xmlns:o="urn:schemas-microsoft-com:office:office" xmlns:r="http://schemas.openxmlformats.org/officeDocument/2006/relationships" xmlns:m="http://schemas.openxmlformats.org/officeDocument/2006/math" xmlns:v="urn:schemas-microsoft-com:vml" xmlns:wp="http://schemas.openxmlformats.org/drawingml/2006/wordprocessingDrawing" xmlns:w10="urn:schemas-microsoft-com:office:word" xmlns:w="http://schemas.openxmlformats.org/wordprocessingml/2006/main" xmlns:wne="http://schemas.microsoft.com/office/word/2006/wordml">
   <w:endnote w:type="separator" w:id="-1">
     <w:p>
       <w:pPr>
@@ -6047,7 +5437,7 @@
 </file>
 
 <file path=word/footer1.xml><?xml version="1.0" encoding="utf-8"?>
-<w:ftr xmlns:wpc="http://schemas.microsoft.com/office/word/2010/wordprocessingCanvas" xmlns:mc="http://schemas.openxmlformats.org/markup-compatibility/2006" xmlns:o="urn:schemas-microsoft-com:office:office" xmlns:r="http://schemas.openxmlformats.org/officeDocument/2006/relationships" xmlns:m="http://schemas.openxmlformats.org/officeDocument/2006/math" xmlns:v="urn:schemas-microsoft-com:vml" xmlns:wp14="http://schemas.microsoft.com/office/word/2010/wordprocessingDrawing" xmlns:wp="http://schemas.openxmlformats.org/drawingml/2006/wordprocessingDrawing" xmlns:w10="urn:schemas-microsoft-com:office:word" xmlns:w="http://schemas.openxmlformats.org/wordprocessingml/2006/main" xmlns:w14="http://schemas.microsoft.com/office/word/2010/wordml" xmlns:w15="http://schemas.microsoft.com/office/word/2012/wordml" xmlns:wpg="http://schemas.microsoft.com/office/word/2010/wordprocessingGroup" xmlns:wpi="http://schemas.microsoft.com/office/word/2010/wordprocessingInk" xmlns:wne="http://schemas.microsoft.com/office/word/2006/wordml" xmlns:wps="http://schemas.microsoft.com/office/word/2010/wordprocessingShape" mc:Ignorable="w14 w15 wp14">
+<w:ftr xmlns:ve="http://schemas.openxmlformats.org/markup-compatibility/2006" xmlns:o="urn:schemas-microsoft-com:office:office" xmlns:r="http://schemas.openxmlformats.org/officeDocument/2006/relationships" xmlns:m="http://schemas.openxmlformats.org/officeDocument/2006/math" xmlns:v="urn:schemas-microsoft-com:vml" xmlns:wp="http://schemas.openxmlformats.org/drawingml/2006/wordprocessingDrawing" xmlns:w10="urn:schemas-microsoft-com:office:word" xmlns:w="http://schemas.openxmlformats.org/wordprocessingml/2006/main" xmlns:wne="http://schemas.microsoft.com/office/word/2006/wordml">
   <w:sdt>
     <w:sdtPr>
       <w:id w:val="-2035571573"/>
@@ -6089,7 +5479,7 @@
             <w:bCs/>
             <w:noProof/>
           </w:rPr>
-          <w:t>7</w:t>
+          <w:t>2</w:t>
         </w:r>
         <w:r>
           <w:rPr>
@@ -6126,7 +5516,7 @@
 </file>
 
 <file path=word/footnotes.xml><?xml version="1.0" encoding="utf-8"?>
-<w:footnotes xmlns:wpc="http://schemas.microsoft.com/office/word/2010/wordprocessingCanvas" xmlns:mc="http://schemas.openxmlformats.org/markup-compatibility/2006" xmlns:o="urn:schemas-microsoft-com:office:office" xmlns:r="http://schemas.openxmlformats.org/officeDocument/2006/relationships" xmlns:m="http://schemas.openxmlformats.org/officeDocument/2006/math" xmlns:v="urn:schemas-microsoft-com:vml" xmlns:wp14="http://schemas.microsoft.com/office/word/2010/wordprocessingDrawing" xmlns:wp="http://schemas.openxmlformats.org/drawingml/2006/wordprocessingDrawing" xmlns:w10="urn:schemas-microsoft-com:office:word" xmlns:w="http://schemas.openxmlformats.org/wordprocessingml/2006/main" xmlns:w14="http://schemas.microsoft.com/office/word/2010/wordml" xmlns:w15="http://schemas.microsoft.com/office/word/2012/wordml" xmlns:wpg="http://schemas.microsoft.com/office/word/2010/wordprocessingGroup" xmlns:wpi="http://schemas.microsoft.com/office/word/2010/wordprocessingInk" xmlns:wne="http://schemas.microsoft.com/office/word/2006/wordml" xmlns:wps="http://schemas.microsoft.com/office/word/2010/wordprocessingShape" mc:Ignorable="w14 w15 wp14">
+<w:footnotes xmlns:ve="http://schemas.openxmlformats.org/markup-compatibility/2006" xmlns:o="urn:schemas-microsoft-com:office:office" xmlns:r="http://schemas.openxmlformats.org/officeDocument/2006/relationships" xmlns:m="http://schemas.openxmlformats.org/officeDocument/2006/math" xmlns:v="urn:schemas-microsoft-com:vml" xmlns:wp="http://schemas.openxmlformats.org/drawingml/2006/wordprocessingDrawing" xmlns:w10="urn:schemas-microsoft-com:office:word" xmlns:w="http://schemas.openxmlformats.org/wordprocessingml/2006/main" xmlns:wne="http://schemas.microsoft.com/office/word/2006/wordml">
   <w:footnote w:type="separator" w:id="-1">
     <w:p>
       <w:pPr>
@@ -6151,7 +5541,7 @@
 </file>
 
 <file path=word/header1.xml><?xml version="1.0" encoding="utf-8"?>
-<w:hdr xmlns:wpc="http://schemas.microsoft.com/office/word/2010/wordprocessingCanvas" xmlns:mc="http://schemas.openxmlformats.org/markup-compatibility/2006" xmlns:o="urn:schemas-microsoft-com:office:office" xmlns:r="http://schemas.openxmlformats.org/officeDocument/2006/relationships" xmlns:m="http://schemas.openxmlformats.org/officeDocument/2006/math" xmlns:v="urn:schemas-microsoft-com:vml" xmlns:wp14="http://schemas.microsoft.com/office/word/2010/wordprocessingDrawing" xmlns:wp="http://schemas.openxmlformats.org/drawingml/2006/wordprocessingDrawing" xmlns:w10="urn:schemas-microsoft-com:office:word" xmlns:w="http://schemas.openxmlformats.org/wordprocessingml/2006/main" xmlns:w14="http://schemas.microsoft.com/office/word/2010/wordml" xmlns:w15="http://schemas.microsoft.com/office/word/2012/wordml" xmlns:wpg="http://schemas.microsoft.com/office/word/2010/wordprocessingGroup" xmlns:wpi="http://schemas.microsoft.com/office/word/2010/wordprocessingInk" xmlns:wne="http://schemas.microsoft.com/office/word/2006/wordml" xmlns:wps="http://schemas.microsoft.com/office/word/2010/wordprocessingShape" mc:Ignorable="w14 w15 wp14">
+<w:hdr xmlns:ve="http://schemas.openxmlformats.org/markup-compatibility/2006" xmlns:o="urn:schemas-microsoft-com:office:office" xmlns:r="http://schemas.openxmlformats.org/officeDocument/2006/relationships" xmlns:m="http://schemas.openxmlformats.org/officeDocument/2006/math" xmlns:v="urn:schemas-microsoft-com:vml" xmlns:wp="http://schemas.openxmlformats.org/drawingml/2006/wordprocessingDrawing" xmlns:w10="urn:schemas-microsoft-com:office:word" xmlns:w="http://schemas.openxmlformats.org/wordprocessingml/2006/main" xmlns:wne="http://schemas.microsoft.com/office/word/2006/wordml">
   <w:p>
     <w:pPr>
       <w:pStyle w:val="Header"/>
@@ -6197,7 +5587,7 @@
 </file>
 
 <file path=word/numbering.xml><?xml version="1.0" encoding="utf-8"?>
-<w:numbering xmlns:wpc="http://schemas.microsoft.com/office/word/2010/wordprocessingCanvas" xmlns:mc="http://schemas.openxmlformats.org/markup-compatibility/2006" xmlns:o="urn:schemas-microsoft-com:office:office" xmlns:r="http://schemas.openxmlformats.org/officeDocument/2006/relationships" xmlns:m="http://schemas.openxmlformats.org/officeDocument/2006/math" xmlns:v="urn:schemas-microsoft-com:vml" xmlns:wp14="http://schemas.microsoft.com/office/word/2010/wordprocessingDrawing" xmlns:wp="http://schemas.openxmlformats.org/drawingml/2006/wordprocessingDrawing" xmlns:w10="urn:schemas-microsoft-com:office:word" xmlns:w="http://schemas.openxmlformats.org/wordprocessingml/2006/main" xmlns:w14="http://schemas.microsoft.com/office/word/2010/wordml" xmlns:w15="http://schemas.microsoft.com/office/word/2012/wordml" xmlns:wpg="http://schemas.microsoft.com/office/word/2010/wordprocessingGroup" xmlns:wpi="http://schemas.microsoft.com/office/word/2010/wordprocessingInk" xmlns:wne="http://schemas.microsoft.com/office/word/2006/wordml" xmlns:wps="http://schemas.microsoft.com/office/word/2010/wordprocessingShape" mc:Ignorable="w14 w15 wp14">
+<w:numbering xmlns:ve="http://schemas.openxmlformats.org/markup-compatibility/2006" xmlns:o="urn:schemas-microsoft-com:office:office" xmlns:r="http://schemas.openxmlformats.org/officeDocument/2006/relationships" xmlns:m="http://schemas.openxmlformats.org/officeDocument/2006/math" xmlns:v="urn:schemas-microsoft-com:vml" xmlns:wp="http://schemas.openxmlformats.org/drawingml/2006/wordprocessingDrawing" xmlns:w10="urn:schemas-microsoft-com:office:word" xmlns:w="http://schemas.openxmlformats.org/wordprocessingml/2006/main" xmlns:wne="http://schemas.microsoft.com/office/word/2006/wordml">
   <w:abstractNum w:abstractNumId="0">
     <w:nsid w:val="0A7C56FF"/>
     <w:multiLevelType w:val="hybridMultilevel"/>
@@ -6407,7 +5797,7 @@
 </file>
 
 <file path=word/styles.xml><?xml version="1.0" encoding="utf-8"?>
-<w:styles xmlns:mc="http://schemas.openxmlformats.org/markup-compatibility/2006" xmlns:r="http://schemas.openxmlformats.org/officeDocument/2006/relationships" xmlns:w="http://schemas.openxmlformats.org/wordprocessingml/2006/main" xmlns:w14="http://schemas.microsoft.com/office/word/2010/wordml" xmlns:w15="http://schemas.microsoft.com/office/word/2012/wordml" mc:Ignorable="w14 w15">
+<w:styles xmlns:r="http://schemas.openxmlformats.org/officeDocument/2006/relationships" xmlns:w="http://schemas.openxmlformats.org/wordprocessingml/2006/main">
   <w:docDefaults>
     <w:rPrDefault>
       <w:rPr>
@@ -6423,382 +5813,149 @@
       </w:pPr>
     </w:pPrDefault>
   </w:docDefaults>
-  <w:latentStyles w:defLockedState="0" w:defUIPriority="99" w:defSemiHidden="0" w:defUnhideWhenUsed="0" w:defQFormat="0" w:count="371">
-    <w:lsdException w:name="Normal" w:uiPriority="0" w:qFormat="1"/>
-    <w:lsdException w:name="heading 1" w:uiPriority="9" w:qFormat="1"/>
-    <w:lsdException w:name="heading 2" w:semiHidden="1" w:uiPriority="9" w:unhideWhenUsed="1" w:qFormat="1"/>
-    <w:lsdException w:name="heading 3" w:semiHidden="1" w:uiPriority="9" w:unhideWhenUsed="1" w:qFormat="1"/>
-    <w:lsdException w:name="heading 4" w:semiHidden="1" w:uiPriority="9" w:unhideWhenUsed="1" w:qFormat="1"/>
-    <w:lsdException w:name="heading 5" w:semiHidden="1" w:uiPriority="9" w:unhideWhenUsed="1" w:qFormat="1"/>
-    <w:lsdException w:name="heading 6" w:semiHidden="1" w:uiPriority="9" w:unhideWhenUsed="1" w:qFormat="1"/>
-    <w:lsdException w:name="heading 7" w:semiHidden="1" w:uiPriority="9" w:unhideWhenUsed="1" w:qFormat="1"/>
-    <w:lsdException w:name="heading 8" w:semiHidden="1" w:uiPriority="9" w:unhideWhenUsed="1" w:qFormat="1"/>
-    <w:lsdException w:name="heading 9" w:semiHidden="1" w:uiPriority="9" w:unhideWhenUsed="1" w:qFormat="1"/>
-    <w:lsdException w:name="index 1" w:semiHidden="1" w:unhideWhenUsed="1"/>
-    <w:lsdException w:name="index 2" w:semiHidden="1" w:unhideWhenUsed="1"/>
-    <w:lsdException w:name="index 3" w:semiHidden="1" w:unhideWhenUsed="1"/>
-    <w:lsdException w:name="index 4" w:semiHidden="1" w:unhideWhenUsed="1"/>
-    <w:lsdException w:name="index 5" w:semiHidden="1" w:unhideWhenUsed="1"/>
-    <w:lsdException w:name="index 6" w:semiHidden="1" w:unhideWhenUsed="1"/>
-    <w:lsdException w:name="index 7" w:semiHidden="1" w:unhideWhenUsed="1"/>
-    <w:lsdException w:name="index 8" w:semiHidden="1" w:unhideWhenUsed="1"/>
-    <w:lsdException w:name="index 9" w:semiHidden="1" w:unhideWhenUsed="1"/>
-    <w:lsdException w:name="toc 1" w:semiHidden="1" w:uiPriority="39" w:unhideWhenUsed="1"/>
-    <w:lsdException w:name="toc 2" w:semiHidden="1" w:uiPriority="39" w:unhideWhenUsed="1"/>
-    <w:lsdException w:name="toc 3" w:semiHidden="1" w:uiPriority="39" w:unhideWhenUsed="1"/>
-    <w:lsdException w:name="toc 4" w:semiHidden="1" w:uiPriority="39" w:unhideWhenUsed="1"/>
-    <w:lsdException w:name="toc 5" w:semiHidden="1" w:uiPriority="39" w:unhideWhenUsed="1"/>
-    <w:lsdException w:name="toc 6" w:semiHidden="1" w:uiPriority="39" w:unhideWhenUsed="1"/>
-    <w:lsdException w:name="toc 7" w:semiHidden="1" w:uiPriority="39" w:unhideWhenUsed="1"/>
-    <w:lsdException w:name="toc 8" w:semiHidden="1" w:uiPriority="39" w:unhideWhenUsed="1"/>
-    <w:lsdException w:name="toc 9" w:semiHidden="1" w:uiPriority="39" w:unhideWhenUsed="1"/>
-    <w:lsdException w:name="Normal Indent" w:semiHidden="1" w:unhideWhenUsed="1"/>
-    <w:lsdException w:name="footnote text" w:semiHidden="1" w:unhideWhenUsed="1"/>
-    <w:lsdException w:name="annotation text" w:semiHidden="1" w:unhideWhenUsed="1"/>
-    <w:lsdException w:name="header" w:semiHidden="1" w:unhideWhenUsed="1"/>
-    <w:lsdException w:name="footer" w:semiHidden="1" w:unhideWhenUsed="1"/>
-    <w:lsdException w:name="index heading" w:semiHidden="1" w:unhideWhenUsed="1"/>
-    <w:lsdException w:name="caption" w:semiHidden="1" w:uiPriority="35" w:unhideWhenUsed="1" w:qFormat="1"/>
-    <w:lsdException w:name="table of figures" w:semiHidden="1" w:unhideWhenUsed="1"/>
-    <w:lsdException w:name="envelope address" w:semiHidden="1" w:unhideWhenUsed="1"/>
-    <w:lsdException w:name="envelope return" w:semiHidden="1" w:unhideWhenUsed="1"/>
-    <w:lsdException w:name="footnote reference" w:semiHidden="1" w:unhideWhenUsed="1"/>
-    <w:lsdException w:name="annotation reference" w:semiHidden="1" w:unhideWhenUsed="1"/>
-    <w:lsdException w:name="line number" w:semiHidden="1" w:unhideWhenUsed="1"/>
-    <w:lsdException w:name="page number" w:semiHidden="1" w:unhideWhenUsed="1"/>
-    <w:lsdException w:name="endnote reference" w:semiHidden="1" w:unhideWhenUsed="1"/>
-    <w:lsdException w:name="endnote text" w:semiHidden="1" w:unhideWhenUsed="1"/>
-    <w:lsdException w:name="table of authorities" w:semiHidden="1" w:unhideWhenUsed="1"/>
-    <w:lsdException w:name="macro" w:semiHidden="1" w:unhideWhenUsed="1"/>
-    <w:lsdException w:name="toa heading" w:semiHidden="1" w:unhideWhenUsed="1"/>
-    <w:lsdException w:name="List" w:semiHidden="1" w:unhideWhenUsed="1"/>
-    <w:lsdException w:name="List Bullet" w:semiHidden="1" w:unhideWhenUsed="1"/>
-    <w:lsdException w:name="List Number" w:semiHidden="1" w:unhideWhenUsed="1"/>
-    <w:lsdException w:name="List 2" w:semiHidden="1" w:unhideWhenUsed="1"/>
-    <w:lsdException w:name="List 3" w:semiHidden="1" w:unhideWhenUsed="1"/>
-    <w:lsdException w:name="List 4" w:semiHidden="1" w:unhideWhenUsed="1"/>
-    <w:lsdException w:name="List 5" w:semiHidden="1" w:unhideWhenUsed="1"/>
-    <w:lsdException w:name="List Bullet 2" w:semiHidden="1" w:unhideWhenUsed="1"/>
-    <w:lsdException w:name="List Bullet 3" w:semiHidden="1" w:unhideWhenUsed="1"/>
-    <w:lsdException w:name="List Bullet 4" w:semiHidden="1" w:unhideWhenUsed="1"/>
-    <w:lsdException w:name="List Bullet 5" w:semiHidden="1" w:unhideWhenUsed="1"/>
-    <w:lsdException w:name="List Number 2" w:semiHidden="1" w:unhideWhenUsed="1"/>
-    <w:lsdException w:name="List Number 3" w:semiHidden="1" w:unhideWhenUsed="1"/>
-    <w:lsdException w:name="List Number 4" w:semiHidden="1" w:unhideWhenUsed="1"/>
-    <w:lsdException w:name="List Number 5" w:semiHidden="1" w:unhideWhenUsed="1"/>
-    <w:lsdException w:name="Title" w:uiPriority="10" w:qFormat="1"/>
-    <w:lsdException w:name="Closing" w:semiHidden="1" w:unhideWhenUsed="1"/>
-    <w:lsdException w:name="Signature" w:semiHidden="1" w:unhideWhenUsed="1"/>
-    <w:lsdException w:name="Default Paragraph Font" w:semiHidden="1" w:uiPriority="1" w:unhideWhenUsed="1"/>
-    <w:lsdException w:name="Body Text" w:semiHidden="1" w:unhideWhenUsed="1"/>
-    <w:lsdException w:name="Body Text Indent" w:semiHidden="1" w:unhideWhenUsed="1"/>
-    <w:lsdException w:name="List Continue" w:semiHidden="1" w:unhideWhenUsed="1"/>
-    <w:lsdException w:name="List Continue 2" w:semiHidden="1" w:unhideWhenUsed="1"/>
-    <w:lsdException w:name="List Continue 3" w:semiHidden="1" w:unhideWhenUsed="1"/>
-    <w:lsdException w:name="List Continue 4" w:semiHidden="1" w:unhideWhenUsed="1"/>
-    <w:lsdException w:name="List Continue 5" w:semiHidden="1" w:unhideWhenUsed="1"/>
-    <w:lsdException w:name="Message Header" w:semiHidden="1" w:unhideWhenUsed="1"/>
-    <w:lsdException w:name="Subtitle" w:uiPriority="11" w:qFormat="1"/>
-    <w:lsdException w:name="Salutation" w:semiHidden="1" w:unhideWhenUsed="1"/>
-    <w:lsdException w:name="Date" w:semiHidden="1" w:unhideWhenUsed="1"/>
-    <w:lsdException w:name="Body Text First Indent" w:semiHidden="1" w:unhideWhenUsed="1"/>
-    <w:lsdException w:name="Body Text First Indent 2" w:semiHidden="1" w:unhideWhenUsed="1"/>
-    <w:lsdException w:name="Note Heading" w:semiHidden="1" w:unhideWhenUsed="1"/>
-    <w:lsdException w:name="Body Text 2" w:semiHidden="1" w:unhideWhenUsed="1"/>
-    <w:lsdException w:name="Body Text 3" w:semiHidden="1" w:unhideWhenUsed="1"/>
-    <w:lsdException w:name="Body Text Indent 2" w:semiHidden="1" w:unhideWhenUsed="1"/>
-    <w:lsdException w:name="Body Text Indent 3" w:semiHidden="1" w:unhideWhenUsed="1"/>
-    <w:lsdException w:name="Block Text" w:semiHidden="1" w:unhideWhenUsed="1"/>
-    <w:lsdException w:name="Hyperlink" w:semiHidden="1" w:unhideWhenUsed="1"/>
-    <w:lsdException w:name="FollowedHyperlink" w:semiHidden="1" w:unhideWhenUsed="1"/>
-    <w:lsdException w:name="Strong" w:uiPriority="22" w:qFormat="1"/>
-    <w:lsdException w:name="Emphasis" w:uiPriority="20" w:qFormat="1"/>
-    <w:lsdException w:name="Document Map" w:semiHidden="1" w:unhideWhenUsed="1"/>
-    <w:lsdException w:name="Plain Text" w:semiHidden="1" w:unhideWhenUsed="1"/>
-    <w:lsdException w:name="E-mail Signature" w:semiHidden="1" w:unhideWhenUsed="1"/>
-    <w:lsdException w:name="HTML Top of Form" w:semiHidden="1" w:unhideWhenUsed="1"/>
-    <w:lsdException w:name="HTML Bottom of Form" w:semiHidden="1" w:unhideWhenUsed="1"/>
-    <w:lsdException w:name="Normal (Web)" w:semiHidden="1" w:unhideWhenUsed="1"/>
-    <w:lsdException w:name="HTML Acronym" w:semiHidden="1" w:unhideWhenUsed="1"/>
-    <w:lsdException w:name="HTML Address" w:semiHidden="1" w:unhideWhenUsed="1"/>
-    <w:lsdException w:name="HTML Cite" w:semiHidden="1" w:unhideWhenUsed="1"/>
-    <w:lsdException w:name="HTML Code" w:semiHidden="1" w:unhideWhenUsed="1"/>
-    <w:lsdException w:name="HTML Definition" w:semiHidden="1" w:unhideWhenUsed="1"/>
-    <w:lsdException w:name="HTML Keyboard" w:semiHidden="1" w:unhideWhenUsed="1"/>
-    <w:lsdException w:name="HTML Preformatted" w:semiHidden="1" w:unhideWhenUsed="1"/>
-    <w:lsdException w:name="HTML Sample" w:semiHidden="1" w:unhideWhenUsed="1"/>
-    <w:lsdException w:name="HTML Typewriter" w:semiHidden="1" w:unhideWhenUsed="1"/>
-    <w:lsdException w:name="HTML Variable" w:semiHidden="1" w:unhideWhenUsed="1"/>
-    <w:lsdException w:name="Normal Table" w:semiHidden="1" w:unhideWhenUsed="1"/>
-    <w:lsdException w:name="annotation subject" w:semiHidden="1" w:unhideWhenUsed="1"/>
-    <w:lsdException w:name="No List" w:semiHidden="1" w:unhideWhenUsed="1"/>
-    <w:lsdException w:name="Outline List 1" w:semiHidden="1" w:unhideWhenUsed="1"/>
-    <w:lsdException w:name="Outline List 2" w:semiHidden="1" w:unhideWhenUsed="1"/>
-    <w:lsdException w:name="Outline List 3" w:semiHidden="1" w:unhideWhenUsed="1"/>
-    <w:lsdException w:name="Table Simple 1" w:semiHidden="1" w:unhideWhenUsed="1"/>
-    <w:lsdException w:name="Table Simple 2" w:semiHidden="1" w:unhideWhenUsed="1"/>
-    <w:lsdException w:name="Table Simple 3" w:semiHidden="1" w:unhideWhenUsed="1"/>
-    <w:lsdException w:name="Table Classic 1" w:semiHidden="1" w:unhideWhenUsed="1"/>
-    <w:lsdException w:name="Table Classic 2" w:semiHidden="1" w:unhideWhenUsed="1"/>
-    <w:lsdException w:name="Table Classic 3" w:semiHidden="1" w:unhideWhenUsed="1"/>
-    <w:lsdException w:name="Table Classic 4" w:semiHidden="1" w:unhideWhenUsed="1"/>
-    <w:lsdException w:name="Table Colorful 1" w:semiHidden="1" w:unhideWhenUsed="1"/>
-    <w:lsdException w:name="Table Colorful 2" w:semiHidden="1" w:unhideWhenUsed="1"/>
-    <w:lsdException w:name="Table Colorful 3" w:semiHidden="1" w:unhideWhenUsed="1"/>
-    <w:lsdException w:name="Table Columns 1" w:semiHidden="1" w:unhideWhenUsed="1"/>
-    <w:lsdException w:name="Table Columns 2" w:semiHidden="1" w:unhideWhenUsed="1"/>
-    <w:lsdException w:name="Table Columns 3" w:semiHidden="1" w:unhideWhenUsed="1"/>
-    <w:lsdException w:name="Table Columns 4" w:semiHidden="1" w:unhideWhenUsed="1"/>
-    <w:lsdException w:name="Table Columns 5" w:semiHidden="1" w:unhideWhenUsed="1"/>
-    <w:lsdException w:name="Table Grid 1" w:semiHidden="1" w:unhideWhenUsed="1"/>
-    <w:lsdException w:name="Table Grid 2" w:semiHidden="1" w:unhideWhenUsed="1"/>
-    <w:lsdException w:name="Table Grid 3" w:semiHidden="1" w:unhideWhenUsed="1"/>
-    <w:lsdException w:name="Table Grid 4" w:semiHidden="1" w:unhideWhenUsed="1"/>
-    <w:lsdException w:name="Table Grid 5" w:semiHidden="1" w:unhideWhenUsed="1"/>
-    <w:lsdException w:name="Table Grid 6" w:semiHidden="1" w:unhideWhenUsed="1"/>
-    <w:lsdException w:name="Table Grid 7" w:semiHidden="1" w:unhideWhenUsed="1"/>
-    <w:lsdException w:name="Table Grid 8" w:semiHidden="1" w:unhideWhenUsed="1"/>
-    <w:lsdException w:name="Table List 1" w:semiHidden="1" w:unhideWhenUsed="1"/>
-    <w:lsdException w:name="Table List 2" w:semiHidden="1" w:unhideWhenUsed="1"/>
-    <w:lsdException w:name="Table List 3" w:semiHidden="1" w:unhideWhenUsed="1"/>
-    <w:lsdException w:name="Table List 4" w:semiHidden="1" w:unhideWhenUsed="1"/>
-    <w:lsdException w:name="Table List 5" w:semiHidden="1" w:unhideWhenUsed="1"/>
-    <w:lsdException w:name="Table List 6" w:semiHidden="1" w:unhideWhenUsed="1"/>
-    <w:lsdException w:name="Table List 7" w:semiHidden="1" w:unhideWhenUsed="1"/>
-    <w:lsdException w:name="Table List 8" w:semiHidden="1" w:unhideWhenUsed="1"/>
-    <w:lsdException w:name="Table 3D effects 1" w:semiHidden="1" w:unhideWhenUsed="1"/>
-    <w:lsdException w:name="Table 3D effects 2" w:semiHidden="1" w:unhideWhenUsed="1"/>
-    <w:lsdException w:name="Table 3D effects 3" w:semiHidden="1" w:unhideWhenUsed="1"/>
-    <w:lsdException w:name="Table Contemporary" w:semiHidden="1" w:unhideWhenUsed="1"/>
-    <w:lsdException w:name="Table Elegant" w:semiHidden="1" w:unhideWhenUsed="1"/>
-    <w:lsdException w:name="Table Professional" w:semiHidden="1" w:unhideWhenUsed="1"/>
-    <w:lsdException w:name="Table Subtle 1" w:semiHidden="1" w:unhideWhenUsed="1"/>
-    <w:lsdException w:name="Table Subtle 2" w:semiHidden="1" w:unhideWhenUsed="1"/>
-    <w:lsdException w:name="Table Web 1" w:semiHidden="1" w:unhideWhenUsed="1"/>
-    <w:lsdException w:name="Table Web 2" w:semiHidden="1" w:unhideWhenUsed="1"/>
-    <w:lsdException w:name="Table Web 3" w:semiHidden="1" w:unhideWhenUsed="1"/>
-    <w:lsdException w:name="Balloon Text" w:semiHidden="1" w:unhideWhenUsed="1"/>
-    <w:lsdException w:name="Table Grid" w:uiPriority="39"/>
-    <w:lsdException w:name="Table Theme" w:semiHidden="1" w:unhideWhenUsed="1"/>
-    <w:lsdException w:name="Placeholder Text" w:semiHidden="1"/>
-    <w:lsdException w:name="No Spacing" w:uiPriority="1" w:qFormat="1"/>
-    <w:lsdException w:name="Light Shading" w:uiPriority="60"/>
-    <w:lsdException w:name="Light List" w:uiPriority="61"/>
-    <w:lsdException w:name="Light Grid" w:uiPriority="62"/>
-    <w:lsdException w:name="Medium Shading 1" w:uiPriority="63"/>
-    <w:lsdException w:name="Medium Shading 2" w:uiPriority="64"/>
-    <w:lsdException w:name="Medium List 1" w:uiPriority="65"/>
-    <w:lsdException w:name="Medium List 2" w:uiPriority="66"/>
-    <w:lsdException w:name="Medium Grid 1" w:uiPriority="67"/>
-    <w:lsdException w:name="Medium Grid 2" w:uiPriority="68"/>
-    <w:lsdException w:name="Medium Grid 3" w:uiPriority="69"/>
-    <w:lsdException w:name="Dark List" w:uiPriority="70"/>
-    <w:lsdException w:name="Colorful Shading" w:uiPriority="71"/>
-    <w:lsdException w:name="Colorful List" w:uiPriority="72"/>
-    <w:lsdException w:name="Colorful Grid" w:uiPriority="73"/>
-    <w:lsdException w:name="Light Shading Accent 1" w:uiPriority="60"/>
-    <w:lsdException w:name="Light List Accent 1" w:uiPriority="61"/>
-    <w:lsdException w:name="Light Grid Accent 1" w:uiPriority="62"/>
-    <w:lsdException w:name="Medium Shading 1 Accent 1" w:uiPriority="63"/>
-    <w:lsdException w:name="Medium Shading 2 Accent 1" w:uiPriority="64"/>
-    <w:lsdException w:name="Medium List 1 Accent 1" w:uiPriority="65"/>
-    <w:lsdException w:name="Revision" w:semiHidden="1"/>
-    <w:lsdException w:name="List Paragraph" w:uiPriority="34" w:qFormat="1"/>
-    <w:lsdException w:name="Quote" w:uiPriority="29" w:qFormat="1"/>
-    <w:lsdException w:name="Intense Quote" w:uiPriority="30" w:qFormat="1"/>
-    <w:lsdException w:name="Medium List 2 Accent 1" w:uiPriority="66"/>
-    <w:lsdException w:name="Medium Grid 1 Accent 1" w:uiPriority="67"/>
-    <w:lsdException w:name="Medium Grid 2 Accent 1" w:uiPriority="68"/>
-    <w:lsdException w:name="Medium Grid 3 Accent 1" w:uiPriority="69"/>
-    <w:lsdException w:name="Dark List Accent 1" w:uiPriority="70"/>
-    <w:lsdException w:name="Colorful Shading Accent 1" w:uiPriority="71"/>
-    <w:lsdException w:name="Colorful List Accent 1" w:uiPriority="72"/>
-    <w:lsdException w:name="Colorful Grid Accent 1" w:uiPriority="73"/>
-    <w:lsdException w:name="Light Shading Accent 2" w:uiPriority="60"/>
-    <w:lsdException w:name="Light List Accent 2" w:uiPriority="61"/>
-    <w:lsdException w:name="Light Grid Accent 2" w:uiPriority="62"/>
-    <w:lsdException w:name="Medium Shading 1 Accent 2" w:uiPriority="63"/>
-    <w:lsdException w:name="Medium Shading 2 Accent 2" w:uiPriority="64"/>
-    <w:lsdException w:name="Medium List 1 Accent 2" w:uiPriority="65"/>
-    <w:lsdException w:name="Medium List 2 Accent 2" w:uiPriority="66"/>
-    <w:lsdException w:name="Medium Grid 1 Accent 2" w:uiPriority="67"/>
-    <w:lsdException w:name="Medium Grid 2 Accent 2" w:uiPriority="68"/>
-    <w:lsdException w:name="Medium Grid 3 Accent 2" w:uiPriority="69"/>
-    <w:lsdException w:name="Dark List Accent 2" w:uiPriority="70"/>
-    <w:lsdException w:name="Colorful Shading Accent 2" w:uiPriority="71"/>
-    <w:lsdException w:name="Colorful List Accent 2" w:uiPriority="72"/>
-    <w:lsdException w:name="Colorful Grid Accent 2" w:uiPriority="73"/>
-    <w:lsdException w:name="Light Shading Accent 3" w:uiPriority="60"/>
-    <w:lsdException w:name="Light List Accent 3" w:uiPriority="61"/>
-    <w:lsdException w:name="Light Grid Accent 3" w:uiPriority="62"/>
-    <w:lsdException w:name="Medium Shading 1 Accent 3" w:uiPriority="63"/>
-    <w:lsdException w:name="Medium Shading 2 Accent 3" w:uiPriority="64"/>
-    <w:lsdException w:name="Medium List 1 Accent 3" w:uiPriority="65"/>
-    <w:lsdException w:name="Medium List 2 Accent 3" w:uiPriority="66"/>
-    <w:lsdException w:name="Medium Grid 1 Accent 3" w:uiPriority="67"/>
-    <w:lsdException w:name="Medium Grid 2 Accent 3" w:uiPriority="68"/>
-    <w:lsdException w:name="Medium Grid 3 Accent 3" w:uiPriority="69"/>
-    <w:lsdException w:name="Dark List Accent 3" w:uiPriority="70"/>
-    <w:lsdException w:name="Colorful Shading Accent 3" w:uiPriority="71"/>
-    <w:lsdException w:name="Colorful List Accent 3" w:uiPriority="72"/>
-    <w:lsdException w:name="Colorful Grid Accent 3" w:uiPriority="73"/>
-    <w:lsdException w:name="Light Shading Accent 4" w:uiPriority="60"/>
-    <w:lsdException w:name="Light List Accent 4" w:uiPriority="61"/>
-    <w:lsdException w:name="Light Grid Accent 4" w:uiPriority="62"/>
-    <w:lsdException w:name="Medium Shading 1 Accent 4" w:uiPriority="63"/>
-    <w:lsdException w:name="Medium Shading 2 Accent 4" w:uiPriority="64"/>
-    <w:lsdException w:name="Medium List 1 Accent 4" w:uiPriority="65"/>
-    <w:lsdException w:name="Medium List 2 Accent 4" w:uiPriority="66"/>
-    <w:lsdException w:name="Medium Grid 1 Accent 4" w:uiPriority="67"/>
-    <w:lsdException w:name="Medium Grid 2 Accent 4" w:uiPriority="68"/>
-    <w:lsdException w:name="Medium Grid 3 Accent 4" w:uiPriority="69"/>
-    <w:lsdException w:name="Dark List Accent 4" w:uiPriority="70"/>
-    <w:lsdException w:name="Colorful Shading Accent 4" w:uiPriority="71"/>
-    <w:lsdException w:name="Colorful List Accent 4" w:uiPriority="72"/>
-    <w:lsdException w:name="Colorful Grid Accent 4" w:uiPriority="73"/>
-    <w:lsdException w:name="Light Shading Accent 5" w:uiPriority="60"/>
-    <w:lsdException w:name="Light List Accent 5" w:uiPriority="61"/>
-    <w:lsdException w:name="Light Grid Accent 5" w:uiPriority="62"/>
-    <w:lsdException w:name="Medium Shading 1 Accent 5" w:uiPriority="63"/>
-    <w:lsdException w:name="Medium Shading 2 Accent 5" w:uiPriority="64"/>
-    <w:lsdException w:name="Medium List 1 Accent 5" w:uiPriority="65"/>
-    <w:lsdException w:name="Medium List 2 Accent 5" w:uiPriority="66"/>
-    <w:lsdException w:name="Medium Grid 1 Accent 5" w:uiPriority="67"/>
-    <w:lsdException w:name="Medium Grid 2 Accent 5" w:uiPriority="68"/>
-    <w:lsdException w:name="Medium Grid 3 Accent 5" w:uiPriority="69"/>
-    <w:lsdException w:name="Dark List Accent 5" w:uiPriority="70"/>
-    <w:lsdException w:name="Colorful Shading Accent 5" w:uiPriority="71"/>
-    <w:lsdException w:name="Colorful List Accent 5" w:uiPriority="72"/>
-    <w:lsdException w:name="Colorful Grid Accent 5" w:uiPriority="73"/>
-    <w:lsdException w:name="Light Shading Accent 6" w:uiPriority="60"/>
-    <w:lsdException w:name="Light List Accent 6" w:uiPriority="61"/>
-    <w:lsdException w:name="Light Grid Accent 6" w:uiPriority="62"/>
-    <w:lsdException w:name="Medium Shading 1 Accent 6" w:uiPriority="63"/>
-    <w:lsdException w:name="Medium Shading 2 Accent 6" w:uiPriority="64"/>
-    <w:lsdException w:name="Medium List 1 Accent 6" w:uiPriority="65"/>
-    <w:lsdException w:name="Medium List 2 Accent 6" w:uiPriority="66"/>
-    <w:lsdException w:name="Medium Grid 1 Accent 6" w:uiPriority="67"/>
-    <w:lsdException w:name="Medium Grid 2 Accent 6" w:uiPriority="68"/>
-    <w:lsdException w:name="Medium Grid 3 Accent 6" w:uiPriority="69"/>
-    <w:lsdException w:name="Dark List Accent 6" w:uiPriority="70"/>
-    <w:lsdException w:name="Colorful Shading Accent 6" w:uiPriority="71"/>
-    <w:lsdException w:name="Colorful List Accent 6" w:uiPriority="72"/>
-    <w:lsdException w:name="Colorful Grid Accent 6" w:uiPriority="73"/>
-    <w:lsdException w:name="Subtle Emphasis" w:uiPriority="19" w:qFormat="1"/>
-    <w:lsdException w:name="Intense Emphasis" w:uiPriority="21" w:qFormat="1"/>
-    <w:lsdException w:name="Subtle Reference" w:uiPriority="31" w:qFormat="1"/>
-    <w:lsdException w:name="Intense Reference" w:uiPriority="32" w:qFormat="1"/>
-    <w:lsdException w:name="Book Title" w:uiPriority="33" w:qFormat="1"/>
-    <w:lsdException w:name="Bibliography" w:semiHidden="1" w:uiPriority="37" w:unhideWhenUsed="1"/>
-    <w:lsdException w:name="TOC Heading" w:semiHidden="1" w:uiPriority="39" w:unhideWhenUsed="1" w:qFormat="1"/>
-    <w:lsdException w:name="Plain Table 1" w:uiPriority="41"/>
-    <w:lsdException w:name="Plain Table 2" w:uiPriority="42"/>
-    <w:lsdException w:name="Plain Table 3" w:uiPriority="43"/>
-    <w:lsdException w:name="Plain Table 4" w:uiPriority="44"/>
-    <w:lsdException w:name="Plain Table 5" w:uiPriority="45"/>
-    <w:lsdException w:name="Grid Table Light" w:uiPriority="40"/>
-    <w:lsdException w:name="Grid Table 1 Light" w:uiPriority="46"/>
-    <w:lsdException w:name="Grid Table 2" w:uiPriority="47"/>
-    <w:lsdException w:name="Grid Table 3" w:uiPriority="48"/>
-    <w:lsdException w:name="Grid Table 4" w:uiPriority="49"/>
-    <w:lsdException w:name="Grid Table 5 Dark" w:uiPriority="50"/>
-    <w:lsdException w:name="Grid Table 6 Colorful" w:uiPriority="51"/>
-    <w:lsdException w:name="Grid Table 7 Colorful" w:uiPriority="52"/>
-    <w:lsdException w:name="Grid Table 1 Light Accent 1" w:uiPriority="46"/>
-    <w:lsdException w:name="Grid Table 2 Accent 1" w:uiPriority="47"/>
-    <w:lsdException w:name="Grid Table 3 Accent 1" w:uiPriority="48"/>
-    <w:lsdException w:name="Grid Table 4 Accent 1" w:uiPriority="49"/>
-    <w:lsdException w:name="Grid Table 5 Dark Accent 1" w:uiPriority="50"/>
-    <w:lsdException w:name="Grid Table 6 Colorful Accent 1" w:uiPriority="51"/>
-    <w:lsdException w:name="Grid Table 7 Colorful Accent 1" w:uiPriority="52"/>
-    <w:lsdException w:name="Grid Table 1 Light Accent 2" w:uiPriority="46"/>
-    <w:lsdException w:name="Grid Table 2 Accent 2" w:uiPriority="47"/>
-    <w:lsdException w:name="Grid Table 3 Accent 2" w:uiPriority="48"/>
-    <w:lsdException w:name="Grid Table 4 Accent 2" w:uiPriority="49"/>
-    <w:lsdException w:name="Grid Table 5 Dark Accent 2" w:uiPriority="50"/>
-    <w:lsdException w:name="Grid Table 6 Colorful Accent 2" w:uiPriority="51"/>
-    <w:lsdException w:name="Grid Table 7 Colorful Accent 2" w:uiPriority="52"/>
-    <w:lsdException w:name="Grid Table 1 Light Accent 3" w:uiPriority="46"/>
-    <w:lsdException w:name="Grid Table 2 Accent 3" w:uiPriority="47"/>
-    <w:lsdException w:name="Grid Table 3 Accent 3" w:uiPriority="48"/>
-    <w:lsdException w:name="Grid Table 4 Accent 3" w:uiPriority="49"/>
-    <w:lsdException w:name="Grid Table 5 Dark Accent 3" w:uiPriority="50"/>
-    <w:lsdException w:name="Grid Table 6 Colorful Accent 3" w:uiPriority="51"/>
-    <w:lsdException w:name="Grid Table 7 Colorful Accent 3" w:uiPriority="52"/>
-    <w:lsdException w:name="Grid Table 1 Light Accent 4" w:uiPriority="46"/>
-    <w:lsdException w:name="Grid Table 2 Accent 4" w:uiPriority="47"/>
-    <w:lsdException w:name="Grid Table 3 Accent 4" w:uiPriority="48"/>
-    <w:lsdException w:name="Grid Table 4 Accent 4" w:uiPriority="49"/>
-    <w:lsdException w:name="Grid Table 5 Dark Accent 4" w:uiPriority="50"/>
-    <w:lsdException w:name="Grid Table 6 Colorful Accent 4" w:uiPriority="51"/>
-    <w:lsdException w:name="Grid Table 7 Colorful Accent 4" w:uiPriority="52"/>
-    <w:lsdException w:name="Grid Table 1 Light Accent 5" w:uiPriority="46"/>
-    <w:lsdException w:name="Grid Table 2 Accent 5" w:uiPriority="47"/>
-    <w:lsdException w:name="Grid Table 3 Accent 5" w:uiPriority="48"/>
-    <w:lsdException w:name="Grid Table 4 Accent 5" w:uiPriority="49"/>
-    <w:lsdException w:name="Grid Table 5 Dark Accent 5" w:uiPriority="50"/>
-    <w:lsdException w:name="Grid Table 6 Colorful Accent 5" w:uiPriority="51"/>
-    <w:lsdException w:name="Grid Table 7 Colorful Accent 5" w:uiPriority="52"/>
-    <w:lsdException w:name="Grid Table 1 Light Accent 6" w:uiPriority="46"/>
-    <w:lsdException w:name="Grid Table 2 Accent 6" w:uiPriority="47"/>
-    <w:lsdException w:name="Grid Table 3 Accent 6" w:uiPriority="48"/>
-    <w:lsdException w:name="Grid Table 4 Accent 6" w:uiPriority="49"/>
-    <w:lsdException w:name="Grid Table 5 Dark Accent 6" w:uiPriority="50"/>
-    <w:lsdException w:name="Grid Table 6 Colorful Accent 6" w:uiPriority="51"/>
-    <w:lsdException w:name="Grid Table 7 Colorful Accent 6" w:uiPriority="52"/>
-    <w:lsdException w:name="List Table 1 Light" w:uiPriority="46"/>
-    <w:lsdException w:name="List Table 2" w:uiPriority="47"/>
-    <w:lsdException w:name="List Table 3" w:uiPriority="48"/>
-    <w:lsdException w:name="List Table 4" w:uiPriority="49"/>
-    <w:lsdException w:name="List Table 5 Dark" w:uiPriority="50"/>
-    <w:lsdException w:name="List Table 6 Colorful" w:uiPriority="51"/>
-    <w:lsdException w:name="List Table 7 Colorful" w:uiPriority="52"/>
-    <w:lsdException w:name="List Table 1 Light Accent 1" w:uiPriority="46"/>
-    <w:lsdException w:name="List Table 2 Accent 1" w:uiPriority="47"/>
-    <w:lsdException w:name="List Table 3 Accent 1" w:uiPriority="48"/>
-    <w:lsdException w:name="List Table 4 Accent 1" w:uiPriority="49"/>
-    <w:lsdException w:name="List Table 5 Dark Accent 1" w:uiPriority="50"/>
-    <w:lsdException w:name="List Table 6 Colorful Accent 1" w:uiPriority="51"/>
-    <w:lsdException w:name="List Table 7 Colorful Accent 1" w:uiPriority="52"/>
-    <w:lsdException w:name="List Table 1 Light Accent 2" w:uiPriority="46"/>
-    <w:lsdException w:name="List Table 2 Accent 2" w:uiPriority="47"/>
-    <w:lsdException w:name="List Table 3 Accent 2" w:uiPriority="48"/>
-    <w:lsdException w:name="List Table 4 Accent 2" w:uiPriority="49"/>
-    <w:lsdException w:name="List Table 5 Dark Accent 2" w:uiPriority="50"/>
-    <w:lsdException w:name="List Table 6 Colorful Accent 2" w:uiPriority="51"/>
-    <w:lsdException w:name="List Table 7 Colorful Accent 2" w:uiPriority="52"/>
-    <w:lsdException w:name="List Table 1 Light Accent 3" w:uiPriority="46"/>
-    <w:lsdException w:name="List Table 2 Accent 3" w:uiPriority="47"/>
-    <w:lsdException w:name="List Table 3 Accent 3" w:uiPriority="48"/>
-    <w:lsdException w:name="List Table 4 Accent 3" w:uiPriority="49"/>
-    <w:lsdException w:name="List Table 5 Dark Accent 3" w:uiPriority="50"/>
-    <w:lsdException w:name="List Table 6 Colorful Accent 3" w:uiPriority="51"/>
-    <w:lsdException w:name="List Table 7 Colorful Accent 3" w:uiPriority="52"/>
-    <w:lsdException w:name="List Table 1 Light Accent 4" w:uiPriority="46"/>
-    <w:lsdException w:name="List Table 2 Accent 4" w:uiPriority="47"/>
-    <w:lsdException w:name="List Table 3 Accent 4" w:uiPriority="48"/>
-    <w:lsdException w:name="List Table 4 Accent 4" w:uiPriority="49"/>
-    <w:lsdException w:name="List Table 5 Dark Accent 4" w:uiPriority="50"/>
-    <w:lsdException w:name="List Table 6 Colorful Accent 4" w:uiPriority="51"/>
-    <w:lsdException w:name="List Table 7 Colorful Accent 4" w:uiPriority="52"/>
-    <w:lsdException w:name="List Table 1 Light Accent 5" w:uiPriority="46"/>
-    <w:lsdException w:name="List Table 2 Accent 5" w:uiPriority="47"/>
-    <w:lsdException w:name="List Table 3 Accent 5" w:uiPriority="48"/>
-    <w:lsdException w:name="List Table 4 Accent 5" w:uiPriority="49"/>
-    <w:lsdException w:name="List Table 5 Dark Accent 5" w:uiPriority="50"/>
-    <w:lsdException w:name="List Table 6 Colorful Accent 5" w:uiPriority="51"/>
-    <w:lsdException w:name="List Table 7 Colorful Accent 5" w:uiPriority="52"/>
-    <w:lsdException w:name="List Table 1 Light Accent 6" w:uiPriority="46"/>
-    <w:lsdException w:name="List Table 2 Accent 6" w:uiPriority="47"/>
-    <w:lsdException w:name="List Table 3 Accent 6" w:uiPriority="48"/>
-    <w:lsdException w:name="List Table 4 Accent 6" w:uiPriority="49"/>
-    <w:lsdException w:name="List Table 5 Dark Accent 6" w:uiPriority="50"/>
-    <w:lsdException w:name="List Table 6 Colorful Accent 6" w:uiPriority="51"/>
-    <w:lsdException w:name="List Table 7 Colorful Accent 6" w:uiPriority="52"/>
+  <w:latentStyles w:defLockedState="0" w:defUIPriority="99" w:defSemiHidden="1" w:defUnhideWhenUsed="1" w:defQFormat="0" w:count="267">
+    <w:lsdException w:name="Normal" w:semiHidden="0" w:uiPriority="0" w:unhideWhenUsed="0" w:qFormat="1"/>
+    <w:lsdException w:name="heading 1" w:semiHidden="0" w:uiPriority="9" w:unhideWhenUsed="0" w:qFormat="1"/>
+    <w:lsdException w:name="heading 2" w:uiPriority="9" w:qFormat="1"/>
+    <w:lsdException w:name="heading 3" w:uiPriority="9" w:qFormat="1"/>
+    <w:lsdException w:name="heading 4" w:uiPriority="9" w:qFormat="1"/>
+    <w:lsdException w:name="heading 5" w:uiPriority="9" w:qFormat="1"/>
+    <w:lsdException w:name="heading 6" w:uiPriority="9" w:qFormat="1"/>
+    <w:lsdException w:name="heading 7" w:uiPriority="9" w:qFormat="1"/>
+    <w:lsdException w:name="heading 8" w:uiPriority="9" w:qFormat="1"/>
+    <w:lsdException w:name="heading 9" w:uiPriority="9" w:qFormat="1"/>
+    <w:lsdException w:name="toc 1" w:uiPriority="39"/>
+    <w:lsdException w:name="toc 2" w:uiPriority="39"/>
+    <w:lsdException w:name="toc 3" w:uiPriority="39"/>
+    <w:lsdException w:name="toc 4" w:uiPriority="39"/>
+    <w:lsdException w:name="toc 5" w:uiPriority="39"/>
+    <w:lsdException w:name="toc 6" w:uiPriority="39"/>
+    <w:lsdException w:name="toc 7" w:uiPriority="39"/>
+    <w:lsdException w:name="toc 8" w:uiPriority="39"/>
+    <w:lsdException w:name="toc 9" w:uiPriority="39"/>
+    <w:lsdException w:name="caption" w:uiPriority="35" w:qFormat="1"/>
+    <w:lsdException w:name="Title" w:semiHidden="0" w:uiPriority="10" w:unhideWhenUsed="0" w:qFormat="1"/>
+    <w:lsdException w:name="Default Paragraph Font" w:uiPriority="1"/>
+    <w:lsdException w:name="Subtitle" w:semiHidden="0" w:uiPriority="11" w:unhideWhenUsed="0" w:qFormat="1"/>
+    <w:lsdException w:name="Strong" w:semiHidden="0" w:uiPriority="22" w:unhideWhenUsed="0" w:qFormat="1"/>
+    <w:lsdException w:name="Emphasis" w:semiHidden="0" w:uiPriority="20" w:unhideWhenUsed="0" w:qFormat="1"/>
+    <w:lsdException w:name="Table Grid" w:semiHidden="0" w:uiPriority="39" w:unhideWhenUsed="0"/>
+    <w:lsdException w:name="Placeholder Text" w:unhideWhenUsed="0"/>
+    <w:lsdException w:name="No Spacing" w:semiHidden="0" w:uiPriority="1" w:unhideWhenUsed="0" w:qFormat="1"/>
+    <w:lsdException w:name="Light Shading" w:semiHidden="0" w:uiPriority="60" w:unhideWhenUsed="0"/>
+    <w:lsdException w:name="Light List" w:semiHidden="0" w:uiPriority="61" w:unhideWhenUsed="0"/>
+    <w:lsdException w:name="Light Grid" w:semiHidden="0" w:uiPriority="62" w:unhideWhenUsed="0"/>
+    <w:lsdException w:name="Medium Shading 1" w:semiHidden="0" w:uiPriority="63" w:unhideWhenUsed="0"/>
+    <w:lsdException w:name="Medium Shading 2" w:semiHidden="0" w:uiPriority="64" w:unhideWhenUsed="0"/>
+    <w:lsdException w:name="Medium List 1" w:semiHidden="0" w:uiPriority="65" w:unhideWhenUsed="0"/>
+    <w:lsdException w:name="Medium List 2" w:semiHidden="0" w:uiPriority="66" w:unhideWhenUsed="0"/>
+    <w:lsdException w:name="Medium Grid 1" w:semiHidden="0" w:uiPriority="67" w:unhideWhenUsed="0"/>
+    <w:lsdException w:name="Medium Grid 2" w:semiHidden="0" w:uiPriority="68" w:unhideWhenUsed="0"/>
+    <w:lsdException w:name="Medium Grid 3" w:semiHidden="0" w:uiPriority="69" w:unhideWhenUsed="0"/>
+    <w:lsdException w:name="Dark List" w:semiHidden="0" w:uiPriority="70" w:unhideWhenUsed="0"/>
+    <w:lsdException w:name="Colorful Shading" w:semiHidden="0" w:uiPriority="71" w:unhideWhenUsed="0"/>
+    <w:lsdException w:name="Colorful List" w:semiHidden="0" w:uiPriority="72" w:unhideWhenUsed="0"/>
+    <w:lsdException w:name="Colorful Grid" w:semiHidden="0" w:uiPriority="73" w:unhideWhenUsed="0"/>
+    <w:lsdException w:name="Light Shading Accent 1" w:semiHidden="0" w:uiPriority="60" w:unhideWhenUsed="0"/>
+    <w:lsdException w:name="Light List Accent 1" w:semiHidden="0" w:uiPriority="61" w:unhideWhenUsed="0"/>
+    <w:lsdException w:name="Light Grid Accent 1" w:semiHidden="0" w:uiPriority="62" w:unhideWhenUsed="0"/>
+    <w:lsdException w:name="Medium Shading 1 Accent 1" w:semiHidden="0" w:uiPriority="63" w:unhideWhenUsed="0"/>
+    <w:lsdException w:name="Medium Shading 2 Accent 1" w:semiHidden="0" w:uiPriority="64" w:unhideWhenUsed="0"/>
+    <w:lsdException w:name="Medium List 1 Accent 1" w:semiHidden="0" w:uiPriority="65" w:unhideWhenUsed="0"/>
+    <w:lsdException w:name="Revision" w:unhideWhenUsed="0"/>
+    <w:lsdException w:name="List Paragraph" w:semiHidden="0" w:uiPriority="34" w:unhideWhenUsed="0" w:qFormat="1"/>
+    <w:lsdException w:name="Quote" w:semiHidden="0" w:uiPriority="29" w:unhideWhenUsed="0" w:qFormat="1"/>
+    <w:lsdException w:name="Intense Quote" w:semiHidden="0" w:uiPriority="30" w:unhideWhenUsed="0" w:qFormat="1"/>
+    <w:lsdException w:name="Medium List 2 Accent 1" w:semiHidden="0" w:uiPriority="66" w:unhideWhenUsed="0"/>
+    <w:lsdException w:name="Medium Grid 1 Accent 1" w:semiHidden="0" w:uiPriority="67" w:unhideWhenUsed="0"/>
+    <w:lsdException w:name="Medium Grid 2 Accent 1" w:semiHidden="0" w:uiPriority="68" w:unhideWhenUsed="0"/>
+    <w:lsdException w:name="Medium Grid 3 Accent 1" w:semiHidden="0" w:uiPriority="69" w:unhideWhenUsed="0"/>
+    <w:lsdException w:name="Dark List Accent 1" w:semiHidden="0" w:uiPriority="70" w:unhideWhenUsed="0"/>
+    <w:lsdException w:name="Colorful Shading Accent 1" w:semiHidden="0" w:uiPriority="71" w:unhideWhenUsed="0"/>
+    <w:lsdException w:name="Colorful List Accent 1" w:semiHidden="0" w:uiPriority="72" w:unhideWhenUsed="0"/>
+    <w:lsdException w:name="Colorful Grid Accent 1" w:semiHidden="0" w:uiPriority="73" w:unhideWhenUsed="0"/>
+    <w:lsdException w:name="Light Shading Accent 2" w:semiHidden="0" w:uiPriority="60" w:unhideWhenUsed="0"/>
+    <w:lsdException w:name="Light List Accent 2" w:semiHidden="0" w:uiPriority="61" w:unhideWhenUsed="0"/>
+    <w:lsdException w:name="Light Grid Accent 2" w:semiHidden="0" w:uiPriority="62" w:unhideWhenUsed="0"/>
+    <w:lsdException w:name="Medium Shading 1 Accent 2" w:semiHidden="0" w:uiPriority="63" w:unhideWhenUsed="0"/>
+    <w:lsdException w:name="Medium Shading 2 Accent 2" w:semiHidden="0" w:uiPriority="64" w:unhideWhenUsed="0"/>
+    <w:lsdException w:name="Medium List 1 Accent 2" w:semiHidden="0" w:uiPriority="65" w:unhideWhenUsed="0"/>
+    <w:lsdException w:name="Medium List 2 Accent 2" w:semiHidden="0" w:uiPriority="66" w:unhideWhenUsed="0"/>
+    <w:lsdException w:name="Medium Grid 1 Accent 2" w:semiHidden="0" w:uiPriority="67" w:unhideWhenUsed="0"/>
+    <w:lsdException w:name="Medium Grid 2 Accent 2" w:semiHidden="0" w:uiPriority="68" w:unhideWhenUsed="0"/>
+    <w:lsdException w:name="Medium Grid 3 Accent 2" w:semiHidden="0" w:uiPriority="69" w:unhideWhenUsed="0"/>
+    <w:lsdException w:name="Dark List Accent 2" w:semiHidden="0" w:uiPriority="70" w:unhideWhenUsed="0"/>
+    <w:lsdException w:name="Colorful Shading Accent 2" w:semiHidden="0" w:uiPriority="71" w:unhideWhenUsed="0"/>
+    <w:lsdException w:name="Colorful List Accent 2" w:semiHidden="0" w:uiPriority="72" w:unhideWhenUsed="0"/>
+    <w:lsdException w:name="Colorful Grid Accent 2" w:semiHidden="0" w:uiPriority="73" w:unhideWhenUsed="0"/>
+    <w:lsdException w:name="Light Shading Accent 3" w:semiHidden="0" w:uiPriority="60" w:unhideWhenUsed="0"/>
+    <w:lsdException w:name="Light List Accent 3" w:semiHidden="0" w:uiPriority="61" w:unhideWhenUsed="0"/>
+    <w:lsdException w:name="Light Grid Accent 3" w:semiHidden="0" w:uiPriority="62" w:unhideWhenUsed="0"/>
+    <w:lsdException w:name="Medium Shading 1 Accent 3" w:semiHidden="0" w:uiPriority="63" w:unhideWhenUsed="0"/>
+    <w:lsdException w:name="Medium Shading 2 Accent 3" w:semiHidden="0" w:uiPriority="64" w:unhideWhenUsed="0"/>
+    <w:lsdException w:name="Medium List 1 Accent 3" w:semiHidden="0" w:uiPriority="65" w:unhideWhenUsed="0"/>
+    <w:lsdException w:name="Medium List 2 Accent 3" w:semiHidden="0" w:uiPriority="66" w:unhideWhenUsed="0"/>
+    <w:lsdException w:name="Medium Grid 1 Accent 3" w:semiHidden="0" w:uiPriority="67" w:unhideWhenUsed="0"/>
+    <w:lsdException w:name="Medium Grid 2 Accent 3" w:semiHidden="0" w:uiPriority="68" w:unhideWhenUsed="0"/>
+    <w:lsdException w:name="Medium Grid 3 Accent 3" w:semiHidden="0" w:uiPriority="69" w:unhideWhenUsed="0"/>
+    <w:lsdException w:name="Dark List Accent 3" w:semiHidden="0" w:uiPriority="70" w:unhideWhenUsed="0"/>
+    <w:lsdException w:name="Colorful Shading Accent 3" w:semiHidden="0" w:uiPriority="71" w:unhideWhenUsed="0"/>
+    <w:lsdException w:name="Colorful List Accent 3" w:semiHidden="0" w:uiPriority="72" w:unhideWhenUsed="0"/>
+    <w:lsdException w:name="Colorful Grid Accent 3" w:semiHidden="0" w:uiPriority="73" w:unhideWhenUsed="0"/>
+    <w:lsdException w:name="Light Shading Accent 4" w:semiHidden="0" w:uiPriority="60" w:unhideWhenUsed="0"/>
+    <w:lsdException w:name="Light List Accent 4" w:semiHidden="0" w:uiPriority="61" w:unhideWhenUsed="0"/>
+    <w:lsdException w:name="Light Grid Accent 4" w:semiHidden="0" w:uiPriority="62" w:unhideWhenUsed="0"/>
+    <w:lsdException w:name="Medium Shading 1 Accent 4" w:semiHidden="0" w:uiPriority="63" w:unhideWhenUsed="0"/>
+    <w:lsdException w:name="Medium Shading 2 Accent 4" w:semiHidden="0" w:uiPriority="64" w:unhideWhenUsed="0"/>
+    <w:lsdException w:name="Medium List 1 Accent 4" w:semiHidden="0" w:uiPriority="65" w:unhideWhenUsed="0"/>
+    <w:lsdException w:name="Medium List 2 Accent 4" w:semiHidden="0" w:uiPriority="66" w:unhideWhenUsed="0"/>
+    <w:lsdException w:name="Medium Grid 1 Accent 4" w:semiHidden="0" w:uiPriority="67" w:unhideWhenUsed="0"/>
+    <w:lsdException w:name="Medium Grid 2 Accent 4" w:semiHidden="0" w:uiPriority="68" w:unhideWhenUsed="0"/>
+    <w:lsdException w:name="Medium Grid 3 Accent 4" w:semiHidden="0" w:uiPriority="69" w:unhideWhenUsed="0"/>
+    <w:lsdException w:name="Dark List Accent 4" w:semiHidden="0" w:uiPriority="70" w:unhideWhenUsed="0"/>
+    <w:lsdException w:name="Colorful Shading Accent 4" w:semiHidden="0" w:uiPriority="71" w:unhideWhenUsed="0"/>
+    <w:lsdException w:name="Colorful List Accent 4" w:semiHidden="0" w:uiPriority="72" w:unhideWhenUsed="0"/>
+    <w:lsdException w:name="Colorful Grid Accent 4" w:semiHidden="0" w:uiPriority="73" w:unhideWhenUsed="0"/>
+    <w:lsdException w:name="Light Shading Accent 5" w:semiHidden="0" w:uiPriority="60" w:unhideWhenUsed="0"/>
+    <w:lsdException w:name="Light List Accent 5" w:semiHidden="0" w:uiPriority="61" w:unhideWhenUsed="0"/>
+    <w:lsdException w:name="Light Grid Accent 5" w:semiHidden="0" w:uiPriority="62" w:unhideWhenUsed="0"/>
+    <w:lsdException w:name="Medium Shading 1 Accent 5" w:semiHidden="0" w:uiPriority="63" w:unhideWhenUsed="0"/>
+    <w:lsdException w:name="Medium Shading 2 Accent 5" w:semiHidden="0" w:uiPriority="64" w:unhideWhenUsed="0"/>
+    <w:lsdException w:name="Medium List 1 Accent 5" w:semiHidden="0" w:uiPriority="65" w:unhideWhenUsed="0"/>
+    <w:lsdException w:name="Medium List 2 Accent 5" w:semiHidden="0" w:uiPriority="66" w:unhideWhenUsed="0"/>
+    <w:lsdException w:name="Medium Grid 1 Accent 5" w:semiHidden="0" w:uiPriority="67" w:unhideWhenUsed="0"/>
+    <w:lsdException w:name="Medium Grid 2 Accent 5" w:semiHidden="0" w:uiPriority="68" w:unhideWhenUsed="0"/>
+    <w:lsdException w:name="Medium Grid 3 Accent 5" w:semiHidden="0" w:uiPriority="69" w:unhideWhenUsed="0"/>
+    <w:lsdException w:name="Dark List Accent 5" w:semiHidden="0" w:uiPriority="70" w:unhideWhenUsed="0"/>
+    <w:lsdException w:name="Colorful Shading Accent 5" w:semiHidden="0" w:uiPriority="71" w:unhideWhenUsed="0"/>
+    <w:lsdException w:name="Colorful List Accent 5" w:semiHidden="0" w:uiPriority="72" w:unhideWhenUsed="0"/>
+    <w:lsdException w:name="Colorful Grid Accent 5" w:semiHidden="0" w:uiPriority="73" w:unhideWhenUsed="0"/>
+    <w:lsdException w:name="Light Shading Accent 6" w:semiHidden="0" w:uiPriority="60" w:unhideWhenUsed="0"/>
+    <w:lsdException w:name="Light List Accent 6" w:semiHidden="0" w:uiPriority="61" w:unhideWhenUsed="0"/>
+    <w:lsdException w:name="Light Grid Accent 6" w:semiHidden="0" w:uiPriority="62" w:unhideWhenUsed="0"/>
+    <w:lsdException w:name="Medium Shading 1 Accent 6" w:semiHidden="0" w:uiPriority="63" w:unhideWhenUsed="0"/>
+    <w:lsdException w:name="Medium Shading 2 Accent 6" w:semiHidden="0" w:uiPriority="64" w:unhideWhenUsed="0"/>
+    <w:lsdException w:name="Medium List 1 Accent 6" w:semiHidden="0" w:uiPriority="65" w:unhideWhenUsed="0"/>
+    <w:lsdException w:name="Medium List 2 Accent 6" w:semiHidden="0" w:uiPriority="66" w:unhideWhenUsed="0"/>
+    <w:lsdException w:name="Medium Grid 1 Accent 6" w:semiHidden="0" w:uiPriority="67" w:unhideWhenUsed="0"/>
+    <w:lsdException w:name="Medium Grid 2 Accent 6" w:semiHidden="0" w:uiPriority="68" w:unhideWhenUsed="0"/>
+    <w:lsdException w:name="Medium Grid 3 Accent 6" w:semiHidden="0" w:uiPriority="69" w:unhideWhenUsed="0"/>
+    <w:lsdException w:name="Dark List Accent 6" w:semiHidden="0" w:uiPriority="70" w:unhideWhenUsed="0"/>
+    <w:lsdException w:name="Colorful Shading Accent 6" w:semiHidden="0" w:uiPriority="71" w:unhideWhenUsed="0"/>
+    <w:lsdException w:name="Colorful List Accent 6" w:semiHidden="0" w:uiPriority="72" w:unhideWhenUsed="0"/>
+    <w:lsdException w:name="Colorful Grid Accent 6" w:semiHidden="0" w:uiPriority="73" w:unhideWhenUsed="0"/>
+    <w:lsdException w:name="Subtle Emphasis" w:semiHidden="0" w:uiPriority="19" w:unhideWhenUsed="0" w:qFormat="1"/>
+    <w:lsdException w:name="Intense Emphasis" w:semiHidden="0" w:uiPriority="21" w:unhideWhenUsed="0" w:qFormat="1"/>
+    <w:lsdException w:name="Subtle Reference" w:semiHidden="0" w:uiPriority="31" w:unhideWhenUsed="0" w:qFormat="1"/>
+    <w:lsdException w:name="Intense Reference" w:semiHidden="0" w:uiPriority="32" w:unhideWhenUsed="0" w:qFormat="1"/>
+    <w:lsdException w:name="Book Title" w:semiHidden="0" w:uiPriority="33" w:unhideWhenUsed="0" w:qFormat="1"/>
+    <w:lsdException w:name="Bibliography" w:uiPriority="37"/>
+    <w:lsdException w:name="TOC Heading" w:uiPriority="39" w:qFormat="1"/>
   </w:latentStyles>
   <w:style w:type="paragraph" w:default="1" w:styleId="Normal">
     <w:name w:val="Normal"/>
     <w:qFormat/>
+    <w:rsid w:val="009D2F11"/>
   </w:style>
   <w:style w:type="character" w:default="1" w:styleId="DefaultParagraphFont">
     <w:name w:val="Default Paragraph Font"/>
@@ -6811,6 +5968,7 @@
     <w:uiPriority w:val="99"/>
     <w:semiHidden/>
     <w:unhideWhenUsed/>
+    <w:qFormat/>
     <w:tblPr>
       <w:tblInd w:w="0" w:type="dxa"/>
       <w:tblCellMar>
@@ -6928,7 +6086,7 @@
     </a:clrScheme>
     <a:fontScheme name="Office">
       <a:majorFont>
-        <a:latin typeface="Calibri Light" panose="020F0302020204030204"/>
+        <a:latin typeface="Calibri Light"/>
         <a:ea typeface=""/>
         <a:cs typeface=""/>
         <a:font script="Jpan" typeface="ＭＳ ゴシック"/>
@@ -6963,7 +6121,7 @@
         <a:font script="Geor" typeface="Sylfaen"/>
       </a:majorFont>
       <a:minorFont>
-        <a:latin typeface="Calibri" panose="020F0502020204030204"/>
+        <a:latin typeface="Calibri"/>
         <a:ea typeface=""/>
         <a:cs typeface=""/>
         <a:font script="Jpan" typeface="ＭＳ 明朝"/>
@@ -7140,7 +6298,7 @@
   <a:extraClrSchemeLst/>
   <a:extLst>
     <a:ext uri="{05A4C25C-085E-4340-85A3-A5531E510DB2}">
-      <thm15:themeFamily xmlns:thm15="http://schemas.microsoft.com/office/thememl/2012/main" name="Office Theme" id="{62F939B6-93AF-4DB8-9C6B-D6C7DFDC589F}" vid="{4A3C46E8-61CC-4603-A589-7422A47A8E4A}"/>
+      <thm15:themeFamily xmlns:thm15="http://schemas.microsoft.com/office/thememl/2012/main" xmlns="" name="Office Theme" id="{62F939B6-93AF-4DB8-9C6B-D6C7DFDC589F}" vid="{4A3C46E8-61CC-4603-A589-7422A47A8E4A}"/>
     </a:ext>
   </a:extLst>
 </a:theme>

</xml_diff>